<commit_message>
Diagramas de secuencia PROCARIBE
- Proyecto base para trabajar los diagramas de secuencia en el
</commit_message>
<xml_diff>
--- a/Documentación (Daniel,Ariel,Lui,Keyner)/ECUs/Registrar Proveedor Caso de Uso.docx
+++ b/Documentación (Daniel,Ariel,Lui,Keyner)/ECUs/Registrar Proveedor Caso de Uso.docx
@@ -1121,20 +1121,1596 @@
         </w:rPr>
       </w:pPr>
     </w:p>
+    <w:tbl>
+      <w:tblPr>
+        <w:tblW w:w="8717" w:type="dxa"/>
+        <w:tblBorders>
+          <w:top w:val="single" w:sz="4" w:space="0" w:color="auto"/>
+          <w:left w:val="single" w:sz="4" w:space="0" w:color="auto"/>
+          <w:bottom w:val="single" w:sz="4" w:space="0" w:color="auto"/>
+          <w:right w:val="single" w:sz="4" w:space="0" w:color="auto"/>
+          <w:insideH w:val="single" w:sz="4" w:space="0" w:color="auto"/>
+          <w:insideV w:val="single" w:sz="4" w:space="0" w:color="auto"/>
+        </w:tblBorders>
+        <w:tblLayout w:type="fixed"/>
+        <w:tblCellMar>
+          <w:left w:w="70" w:type="dxa"/>
+          <w:right w:w="70" w:type="dxa"/>
+        </w:tblCellMar>
+        <w:tblLook w:val="0000" w:firstRow="0" w:lastRow="0" w:firstColumn="0" w:lastColumn="0" w:noHBand="0" w:noVBand="0"/>
+      </w:tblPr>
+      <w:tblGrid>
+        <w:gridCol w:w="637"/>
+        <w:gridCol w:w="8080"/>
+      </w:tblGrid>
+      <w:tr>
+        <w:tc>
+          <w:tcPr>
+            <w:tcW w:w="637" w:type="dxa"/>
+          </w:tcPr>
+          <w:p>
+            <w:pPr>
+              <w:jc w:val="both"/>
+              <w:rPr>
+                <w:rFonts w:ascii="Arial" w:hAnsi="Arial"/>
+                <w:b/>
+                <w:sz w:val="24"/>
+                <w:lang w:val="es-MX"/>
+              </w:rPr>
+            </w:pPr>
+            <w:r>
+              <w:rPr>
+                <w:rFonts w:ascii="Arial" w:hAnsi="Arial"/>
+                <w:b/>
+                <w:sz w:val="24"/>
+                <w:lang w:val="es-MX"/>
+              </w:rPr>
+              <w:t>#</w:t>
+            </w:r>
+          </w:p>
+        </w:tc>
+        <w:tc>
+          <w:tcPr>
+            <w:tcW w:w="8080" w:type="dxa"/>
+          </w:tcPr>
+          <w:p>
+            <w:pPr>
+              <w:pStyle w:val="Ttulo2"/>
+              <w:jc w:val="center"/>
+            </w:pPr>
+            <w:r>
+              <w:t>Acciones de un actor o respuestas del sistema</w:t>
+            </w:r>
+          </w:p>
+        </w:tc>
+      </w:tr>
+      <w:tr>
+        <w:tc>
+          <w:tcPr>
+            <w:tcW w:w="637" w:type="dxa"/>
+          </w:tcPr>
+          <w:p>
+            <w:pPr>
+              <w:jc w:val="both"/>
+              <w:rPr>
+                <w:rFonts w:ascii="Arial" w:hAnsi="Arial"/>
+                <w:sz w:val="24"/>
+                <w:lang w:val="es-MX"/>
+              </w:rPr>
+            </w:pPr>
+            <w:r>
+              <w:rPr>
+                <w:rFonts w:ascii="Arial" w:hAnsi="Arial"/>
+                <w:sz w:val="24"/>
+                <w:lang w:val="es-MX"/>
+              </w:rPr>
+              <w:t>1.</w:t>
+            </w:r>
+          </w:p>
+        </w:tc>
+        <w:tc>
+          <w:tcPr>
+            <w:tcW w:w="8080" w:type="dxa"/>
+          </w:tcPr>
+          <w:p>
+            <w:pPr>
+              <w:jc w:val="both"/>
+              <w:rPr>
+                <w:rFonts w:ascii="Arial" w:hAnsi="Arial"/>
+                <w:sz w:val="24"/>
+                <w:lang w:val="es-MX"/>
+              </w:rPr>
+            </w:pPr>
+            <w:r>
+              <w:rPr>
+                <w:rFonts w:ascii="Arial" w:hAnsi="Arial"/>
+                <w:sz w:val="24"/>
+                <w:lang w:val="es-MX"/>
+              </w:rPr>
+              <w:t>Repetición del código del proveedor</w:t>
+            </w:r>
+          </w:p>
+        </w:tc>
+      </w:tr>
+      <w:tr>
+        <w:tc>
+          <w:tcPr>
+            <w:tcW w:w="637" w:type="dxa"/>
+          </w:tcPr>
+          <w:p>
+            <w:pPr>
+              <w:jc w:val="both"/>
+              <w:rPr>
+                <w:rFonts w:ascii="Arial" w:hAnsi="Arial"/>
+                <w:sz w:val="24"/>
+                <w:lang w:val="es-MX"/>
+              </w:rPr>
+            </w:pPr>
+            <w:r>
+              <w:rPr>
+                <w:rFonts w:ascii="Arial" w:hAnsi="Arial"/>
+                <w:sz w:val="24"/>
+                <w:lang w:val="es-MX"/>
+              </w:rPr>
+              <w:t>1.1</w:t>
+            </w:r>
+          </w:p>
+        </w:tc>
+        <w:tc>
+          <w:tcPr>
+            <w:tcW w:w="8080" w:type="dxa"/>
+          </w:tcPr>
+          <w:p>
+            <w:pPr>
+              <w:jc w:val="both"/>
+              <w:rPr>
+                <w:rFonts w:ascii="Arial" w:hAnsi="Arial"/>
+                <w:sz w:val="24"/>
+                <w:lang w:val="es-MX"/>
+              </w:rPr>
+            </w:pPr>
+            <w:r>
+              <w:rPr>
+                <w:rFonts w:ascii="Arial" w:hAnsi="Arial"/>
+                <w:sz w:val="24"/>
+                <w:lang w:val="es-MX"/>
+              </w:rPr>
+              <w:t>El administrador abre la ventana registrar proveedor.</w:t>
+            </w:r>
+          </w:p>
+        </w:tc>
+      </w:tr>
+      <w:tr>
+        <w:tc>
+          <w:tcPr>
+            <w:tcW w:w="637" w:type="dxa"/>
+          </w:tcPr>
+          <w:p>
+            <w:pPr>
+              <w:jc w:val="both"/>
+              <w:rPr>
+                <w:rFonts w:ascii="Arial" w:hAnsi="Arial"/>
+                <w:sz w:val="24"/>
+                <w:lang w:val="es-MX"/>
+              </w:rPr>
+            </w:pPr>
+            <w:r>
+              <w:rPr>
+                <w:rFonts w:ascii="Arial" w:hAnsi="Arial"/>
+                <w:sz w:val="24"/>
+                <w:lang w:val="es-MX"/>
+              </w:rPr>
+              <w:t>1.2</w:t>
+            </w:r>
+          </w:p>
+        </w:tc>
+        <w:tc>
+          <w:tcPr>
+            <w:tcW w:w="8080" w:type="dxa"/>
+          </w:tcPr>
+          <w:p>
+            <w:pPr>
+              <w:jc w:val="both"/>
+              <w:rPr>
+                <w:rFonts w:ascii="Arial" w:hAnsi="Arial"/>
+                <w:sz w:val="24"/>
+                <w:lang w:val="es-MX"/>
+              </w:rPr>
+            </w:pPr>
+            <w:r>
+              <w:rPr>
+                <w:rFonts w:ascii="Arial" w:hAnsi="Arial"/>
+                <w:sz w:val="24"/>
+                <w:lang w:val="es-MX"/>
+              </w:rPr>
+              <w:t>El sistema muestra la ventana respectiva para registrar un proveedor.</w:t>
+            </w:r>
+          </w:p>
+        </w:tc>
+      </w:tr>
+      <w:tr>
+        <w:tc>
+          <w:tcPr>
+            <w:tcW w:w="637" w:type="dxa"/>
+          </w:tcPr>
+          <w:p>
+            <w:pPr>
+              <w:jc w:val="both"/>
+              <w:rPr>
+                <w:rFonts w:ascii="Arial" w:hAnsi="Arial"/>
+                <w:sz w:val="24"/>
+                <w:lang w:val="es-MX"/>
+              </w:rPr>
+            </w:pPr>
+            <w:r>
+              <w:rPr>
+                <w:rFonts w:ascii="Arial" w:hAnsi="Arial"/>
+                <w:sz w:val="24"/>
+                <w:lang w:val="es-MX"/>
+              </w:rPr>
+              <w:lastRenderedPageBreak/>
+              <w:t>1.3</w:t>
+            </w:r>
+          </w:p>
+        </w:tc>
+        <w:tc>
+          <w:tcPr>
+            <w:tcW w:w="8080" w:type="dxa"/>
+          </w:tcPr>
+          <w:p>
+            <w:pPr>
+              <w:jc w:val="both"/>
+              <w:rPr>
+                <w:rFonts w:ascii="Arial" w:hAnsi="Arial"/>
+                <w:sz w:val="24"/>
+                <w:lang w:val="es-MX"/>
+              </w:rPr>
+            </w:pPr>
+            <w:r>
+              <w:rPr>
+                <w:rFonts w:ascii="Arial" w:hAnsi="Arial"/>
+                <w:sz w:val="24"/>
+                <w:lang w:val="es-MX"/>
+              </w:rPr>
+              <w:t>El administrador completa los siguientes datos: código, nombre, plazo, teléfono, cuenta bancaria, fax, email, ubicación, cuentas por pagar.</w:t>
+            </w:r>
+          </w:p>
+        </w:tc>
+      </w:tr>
+      <w:tr>
+        <w:tc>
+          <w:tcPr>
+            <w:tcW w:w="637" w:type="dxa"/>
+          </w:tcPr>
+          <w:p>
+            <w:pPr>
+              <w:jc w:val="both"/>
+              <w:rPr>
+                <w:rFonts w:ascii="Arial" w:hAnsi="Arial"/>
+                <w:sz w:val="24"/>
+                <w:lang w:val="es-MX"/>
+              </w:rPr>
+            </w:pPr>
+            <w:r>
+              <w:rPr>
+                <w:rFonts w:ascii="Arial" w:hAnsi="Arial"/>
+                <w:sz w:val="24"/>
+                <w:lang w:val="es-MX"/>
+              </w:rPr>
+              <w:t>1.4</w:t>
+            </w:r>
+          </w:p>
+        </w:tc>
+        <w:tc>
+          <w:tcPr>
+            <w:tcW w:w="8080" w:type="dxa"/>
+          </w:tcPr>
+          <w:p>
+            <w:pPr>
+              <w:jc w:val="both"/>
+              <w:rPr>
+                <w:rFonts w:ascii="Arial" w:hAnsi="Arial"/>
+                <w:sz w:val="24"/>
+                <w:lang w:val="es-MX"/>
+              </w:rPr>
+            </w:pPr>
+            <w:r>
+              <w:rPr>
+                <w:rFonts w:ascii="Arial" w:hAnsi="Arial"/>
+                <w:sz w:val="24"/>
+                <w:lang w:val="es-MX"/>
+              </w:rPr>
+              <w:t>El administrador da un click en el botón registrar proveedor.</w:t>
+            </w:r>
+          </w:p>
+        </w:tc>
+      </w:tr>
+      <w:tr>
+        <w:tc>
+          <w:tcPr>
+            <w:tcW w:w="637" w:type="dxa"/>
+          </w:tcPr>
+          <w:p>
+            <w:pPr>
+              <w:jc w:val="both"/>
+              <w:rPr>
+                <w:rFonts w:ascii="Arial" w:hAnsi="Arial"/>
+                <w:sz w:val="24"/>
+                <w:lang w:val="es-MX"/>
+              </w:rPr>
+            </w:pPr>
+            <w:r>
+              <w:rPr>
+                <w:rFonts w:ascii="Arial" w:hAnsi="Arial"/>
+                <w:sz w:val="24"/>
+                <w:lang w:val="es-MX"/>
+              </w:rPr>
+              <w:t>1.5</w:t>
+            </w:r>
+          </w:p>
+        </w:tc>
+        <w:tc>
+          <w:tcPr>
+            <w:tcW w:w="8080" w:type="dxa"/>
+          </w:tcPr>
+          <w:p>
+            <w:pPr>
+              <w:jc w:val="both"/>
+              <w:rPr>
+                <w:rFonts w:ascii="Arial" w:hAnsi="Arial"/>
+                <w:sz w:val="24"/>
+                <w:lang w:val="es-MX"/>
+              </w:rPr>
+            </w:pPr>
+            <w:r>
+              <w:rPr>
+                <w:rFonts w:ascii="Arial" w:hAnsi="Arial"/>
+                <w:sz w:val="24"/>
+                <w:lang w:val="es-MX"/>
+              </w:rPr>
+              <w:t>El sistema toma los datos de los atributos, pero a la hora de registrarse en la base de datos encuentra un código de proveedor duplicado y no registra el proveedor.</w:t>
+            </w:r>
+          </w:p>
+        </w:tc>
+      </w:tr>
+      <w:tr>
+        <w:tc>
+          <w:tcPr>
+            <w:tcW w:w="637" w:type="dxa"/>
+          </w:tcPr>
+          <w:p>
+            <w:pPr>
+              <w:jc w:val="both"/>
+              <w:rPr>
+                <w:rFonts w:ascii="Arial" w:hAnsi="Arial"/>
+                <w:sz w:val="24"/>
+                <w:lang w:val="es-MX"/>
+              </w:rPr>
+            </w:pPr>
+            <w:r>
+              <w:rPr>
+                <w:rFonts w:ascii="Arial" w:hAnsi="Arial"/>
+                <w:sz w:val="24"/>
+                <w:lang w:val="es-MX"/>
+              </w:rPr>
+              <w:t>1.6</w:t>
+            </w:r>
+          </w:p>
+        </w:tc>
+        <w:tc>
+          <w:tcPr>
+            <w:tcW w:w="8080" w:type="dxa"/>
+          </w:tcPr>
+          <w:p>
+            <w:pPr>
+              <w:jc w:val="both"/>
+              <w:rPr>
+                <w:rFonts w:ascii="Arial" w:hAnsi="Arial"/>
+                <w:sz w:val="24"/>
+                <w:lang w:val="es-MX"/>
+              </w:rPr>
+            </w:pPr>
+            <w:r>
+              <w:rPr>
+                <w:rFonts w:ascii="Arial" w:hAnsi="Arial"/>
+                <w:sz w:val="24"/>
+                <w:lang w:val="es-MX"/>
+              </w:rPr>
+              <w:t>El sistema muestra un mensaje con el nombre del proveedor que tiene el código duplicado.</w:t>
+            </w:r>
+          </w:p>
+        </w:tc>
+      </w:tr>
+      <w:tr>
+        <w:tc>
+          <w:tcPr>
+            <w:tcW w:w="637" w:type="dxa"/>
+          </w:tcPr>
+          <w:p>
+            <w:pPr>
+              <w:jc w:val="both"/>
+              <w:rPr>
+                <w:rFonts w:ascii="Arial" w:hAnsi="Arial"/>
+                <w:sz w:val="24"/>
+                <w:lang w:val="es-MX"/>
+              </w:rPr>
+            </w:pPr>
+            <w:r>
+              <w:rPr>
+                <w:rFonts w:ascii="Arial" w:hAnsi="Arial"/>
+                <w:sz w:val="24"/>
+                <w:lang w:val="es-MX"/>
+              </w:rPr>
+              <w:t>1.7</w:t>
+            </w:r>
+          </w:p>
+        </w:tc>
+        <w:tc>
+          <w:tcPr>
+            <w:tcW w:w="8080" w:type="dxa"/>
+          </w:tcPr>
+          <w:p>
+            <w:pPr>
+              <w:jc w:val="both"/>
+              <w:rPr>
+                <w:rFonts w:ascii="Arial" w:hAnsi="Arial"/>
+                <w:sz w:val="24"/>
+                <w:lang w:val="es-MX"/>
+              </w:rPr>
+            </w:pPr>
+            <w:r>
+              <w:rPr>
+                <w:rFonts w:ascii="Arial" w:hAnsi="Arial"/>
+                <w:sz w:val="24"/>
+                <w:lang w:val="es-MX"/>
+              </w:rPr>
+              <w:t>El administrador cambia el código del proveedor, presiona el botón registrar proveedor.</w:t>
+            </w:r>
+          </w:p>
+        </w:tc>
+      </w:tr>
+      <w:tr>
+        <w:tc>
+          <w:tcPr>
+            <w:tcW w:w="637" w:type="dxa"/>
+          </w:tcPr>
+          <w:p>
+            <w:pPr>
+              <w:jc w:val="both"/>
+              <w:rPr>
+                <w:rFonts w:ascii="Arial" w:hAnsi="Arial"/>
+                <w:sz w:val="24"/>
+                <w:lang w:val="es-MX"/>
+              </w:rPr>
+            </w:pPr>
+            <w:r>
+              <w:rPr>
+                <w:rFonts w:ascii="Arial" w:hAnsi="Arial"/>
+                <w:sz w:val="24"/>
+                <w:lang w:val="es-MX"/>
+              </w:rPr>
+              <w:t>1.8</w:t>
+            </w:r>
+          </w:p>
+        </w:tc>
+        <w:tc>
+          <w:tcPr>
+            <w:tcW w:w="8080" w:type="dxa"/>
+          </w:tcPr>
+          <w:p>
+            <w:pPr>
+              <w:jc w:val="both"/>
+              <w:rPr>
+                <w:rFonts w:ascii="Arial" w:hAnsi="Arial"/>
+                <w:sz w:val="24"/>
+                <w:lang w:val="es-MX"/>
+              </w:rPr>
+            </w:pPr>
+            <w:r>
+              <w:rPr>
+                <w:rFonts w:ascii="Arial" w:hAnsi="Arial"/>
+                <w:sz w:val="24"/>
+                <w:lang w:val="es-MX"/>
+              </w:rPr>
+              <w:t>El sistema identifica que no hay llave duplicada y registra el proveedor en la base de datos.</w:t>
+            </w:r>
+          </w:p>
+        </w:tc>
+      </w:tr>
+      <w:tr>
+        <w:tc>
+          <w:tcPr>
+            <w:tcW w:w="637" w:type="dxa"/>
+          </w:tcPr>
+          <w:p>
+            <w:pPr>
+              <w:jc w:val="both"/>
+              <w:rPr>
+                <w:rFonts w:ascii="Arial" w:hAnsi="Arial"/>
+                <w:sz w:val="24"/>
+                <w:lang w:val="es-MX"/>
+              </w:rPr>
+            </w:pPr>
+            <w:r>
+              <w:rPr>
+                <w:rFonts w:ascii="Arial" w:hAnsi="Arial"/>
+                <w:sz w:val="24"/>
+                <w:lang w:val="es-MX"/>
+              </w:rPr>
+              <w:t>1.9</w:t>
+            </w:r>
+          </w:p>
+        </w:tc>
+        <w:tc>
+          <w:tcPr>
+            <w:tcW w:w="8080" w:type="dxa"/>
+          </w:tcPr>
+          <w:p>
+            <w:pPr>
+              <w:jc w:val="both"/>
+              <w:rPr>
+                <w:rFonts w:ascii="Arial" w:hAnsi="Arial"/>
+                <w:sz w:val="24"/>
+                <w:lang w:val="es-MX"/>
+              </w:rPr>
+            </w:pPr>
+            <w:r>
+              <w:rPr>
+                <w:rFonts w:ascii="Arial" w:hAnsi="Arial"/>
+                <w:sz w:val="24"/>
+                <w:lang w:val="es-MX"/>
+              </w:rPr>
+              <w:t>El sistema muestra un mensaje con el éxito de la transacción.</w:t>
+            </w:r>
+          </w:p>
+        </w:tc>
+      </w:tr>
+      <w:tr>
+        <w:tc>
+          <w:tcPr>
+            <w:tcW w:w="637" w:type="dxa"/>
+          </w:tcPr>
+          <w:p>
+            <w:pPr>
+              <w:jc w:val="both"/>
+              <w:rPr>
+                <w:rFonts w:ascii="Arial" w:hAnsi="Arial"/>
+                <w:sz w:val="24"/>
+                <w:lang w:val="es-MX"/>
+              </w:rPr>
+            </w:pPr>
+            <w:r>
+              <w:rPr>
+                <w:rFonts w:ascii="Arial" w:hAnsi="Arial"/>
+                <w:sz w:val="24"/>
+                <w:lang w:val="es-MX"/>
+              </w:rPr>
+              <w:t>2.</w:t>
+            </w:r>
+          </w:p>
+        </w:tc>
+        <w:tc>
+          <w:tcPr>
+            <w:tcW w:w="8080" w:type="dxa"/>
+          </w:tcPr>
+          <w:p>
+            <w:pPr>
+              <w:jc w:val="both"/>
+              <w:rPr>
+                <w:rFonts w:ascii="Arial" w:hAnsi="Arial"/>
+                <w:sz w:val="24"/>
+                <w:lang w:val="es-MX"/>
+              </w:rPr>
+            </w:pPr>
+            <w:r>
+              <w:rPr>
+                <w:rFonts w:ascii="Arial" w:hAnsi="Arial"/>
+                <w:sz w:val="24"/>
+                <w:lang w:val="es-MX"/>
+              </w:rPr>
+              <w:t>Campos de texto requeridos incompletos</w:t>
+            </w:r>
+            <w:r>
+              <w:rPr>
+                <w:rFonts w:ascii="Arial" w:hAnsi="Arial"/>
+                <w:sz w:val="24"/>
+                <w:lang w:val="es-MX"/>
+              </w:rPr>
+              <w:t>.</w:t>
+            </w:r>
+          </w:p>
+        </w:tc>
+      </w:tr>
+      <w:tr>
+        <w:tc>
+          <w:tcPr>
+            <w:tcW w:w="637" w:type="dxa"/>
+          </w:tcPr>
+          <w:p>
+            <w:pPr>
+              <w:jc w:val="both"/>
+              <w:rPr>
+                <w:rFonts w:ascii="Arial" w:hAnsi="Arial"/>
+                <w:sz w:val="24"/>
+                <w:lang w:val="es-MX"/>
+              </w:rPr>
+            </w:pPr>
+            <w:r>
+              <w:rPr>
+                <w:rFonts w:ascii="Arial" w:hAnsi="Arial"/>
+                <w:sz w:val="24"/>
+                <w:lang w:val="es-MX"/>
+              </w:rPr>
+              <w:t>2.1</w:t>
+            </w:r>
+          </w:p>
+        </w:tc>
+        <w:tc>
+          <w:tcPr>
+            <w:tcW w:w="8080" w:type="dxa"/>
+          </w:tcPr>
+          <w:p>
+            <w:pPr>
+              <w:jc w:val="both"/>
+              <w:rPr>
+                <w:rFonts w:ascii="Arial" w:hAnsi="Arial"/>
+                <w:sz w:val="24"/>
+                <w:lang w:val="es-MX"/>
+              </w:rPr>
+            </w:pPr>
+            <w:r>
+              <w:rPr>
+                <w:rFonts w:ascii="Arial" w:hAnsi="Arial"/>
+                <w:sz w:val="24"/>
+                <w:lang w:val="es-MX"/>
+              </w:rPr>
+              <w:t>El administrador abre la ventana registrar proveedor.</w:t>
+            </w:r>
+          </w:p>
+        </w:tc>
+      </w:tr>
+      <w:tr>
+        <w:tc>
+          <w:tcPr>
+            <w:tcW w:w="637" w:type="dxa"/>
+          </w:tcPr>
+          <w:p>
+            <w:pPr>
+              <w:jc w:val="both"/>
+              <w:rPr>
+                <w:rFonts w:ascii="Arial" w:hAnsi="Arial"/>
+                <w:sz w:val="24"/>
+                <w:lang w:val="es-MX"/>
+              </w:rPr>
+            </w:pPr>
+            <w:r>
+              <w:rPr>
+                <w:rFonts w:ascii="Arial" w:hAnsi="Arial"/>
+                <w:sz w:val="24"/>
+                <w:lang w:val="es-MX"/>
+              </w:rPr>
+              <w:t>2.2</w:t>
+            </w:r>
+          </w:p>
+        </w:tc>
+        <w:tc>
+          <w:tcPr>
+            <w:tcW w:w="8080" w:type="dxa"/>
+          </w:tcPr>
+          <w:p>
+            <w:pPr>
+              <w:jc w:val="both"/>
+              <w:rPr>
+                <w:rFonts w:ascii="Arial" w:hAnsi="Arial"/>
+                <w:sz w:val="24"/>
+                <w:lang w:val="es-MX"/>
+              </w:rPr>
+            </w:pPr>
+            <w:r>
+              <w:rPr>
+                <w:rFonts w:ascii="Arial" w:hAnsi="Arial"/>
+                <w:sz w:val="24"/>
+                <w:lang w:val="es-MX"/>
+              </w:rPr>
+              <w:t>El sistema levanta la respectiva ventana de registrar proveedor.</w:t>
+            </w:r>
+          </w:p>
+        </w:tc>
+      </w:tr>
+      <w:tr>
+        <w:tc>
+          <w:tcPr>
+            <w:tcW w:w="637" w:type="dxa"/>
+          </w:tcPr>
+          <w:p>
+            <w:pPr>
+              <w:jc w:val="both"/>
+              <w:rPr>
+                <w:rFonts w:ascii="Arial" w:hAnsi="Arial"/>
+                <w:sz w:val="24"/>
+                <w:lang w:val="es-MX"/>
+              </w:rPr>
+            </w:pPr>
+            <w:r>
+              <w:rPr>
+                <w:rFonts w:ascii="Arial" w:hAnsi="Arial"/>
+                <w:sz w:val="24"/>
+                <w:lang w:val="es-MX"/>
+              </w:rPr>
+              <w:t>2.3</w:t>
+            </w:r>
+          </w:p>
+        </w:tc>
+        <w:tc>
+          <w:tcPr>
+            <w:tcW w:w="8080" w:type="dxa"/>
+          </w:tcPr>
+          <w:p>
+            <w:pPr>
+              <w:jc w:val="both"/>
+              <w:rPr>
+                <w:rFonts w:ascii="Arial" w:hAnsi="Arial"/>
+                <w:sz w:val="24"/>
+                <w:lang w:val="es-MX"/>
+              </w:rPr>
+            </w:pPr>
+            <w:r>
+              <w:rPr>
+                <w:rFonts w:ascii="Arial" w:hAnsi="Arial"/>
+                <w:sz w:val="24"/>
+                <w:lang w:val="es-MX"/>
+              </w:rPr>
+              <w:t xml:space="preserve">El administrador </w:t>
+            </w:r>
+            <w:r>
+              <w:rPr>
+                <w:rFonts w:ascii="Arial" w:hAnsi="Arial"/>
+                <w:sz w:val="24"/>
+                <w:lang w:val="es-MX"/>
+              </w:rPr>
+              <w:t xml:space="preserve">no </w:t>
+            </w:r>
+            <w:r>
+              <w:rPr>
+                <w:rFonts w:ascii="Arial" w:hAnsi="Arial"/>
+                <w:sz w:val="24"/>
+                <w:lang w:val="es-MX"/>
+              </w:rPr>
+              <w:t xml:space="preserve">completa </w:t>
+            </w:r>
+            <w:r>
+              <w:rPr>
+                <w:rFonts w:ascii="Arial" w:hAnsi="Arial"/>
+                <w:sz w:val="24"/>
+                <w:lang w:val="es-MX"/>
+              </w:rPr>
+              <w:t>los datos que son requeridos (no se pueden omitir).</w:t>
+            </w:r>
+          </w:p>
+        </w:tc>
+      </w:tr>
+      <w:tr>
+        <w:tc>
+          <w:tcPr>
+            <w:tcW w:w="637" w:type="dxa"/>
+          </w:tcPr>
+          <w:p>
+            <w:pPr>
+              <w:jc w:val="both"/>
+              <w:rPr>
+                <w:rFonts w:ascii="Arial" w:hAnsi="Arial"/>
+                <w:sz w:val="24"/>
+                <w:lang w:val="es-MX"/>
+              </w:rPr>
+            </w:pPr>
+            <w:r>
+              <w:rPr>
+                <w:rFonts w:ascii="Arial" w:hAnsi="Arial"/>
+                <w:sz w:val="24"/>
+                <w:lang w:val="es-MX"/>
+              </w:rPr>
+              <w:t>2.4</w:t>
+            </w:r>
+          </w:p>
+        </w:tc>
+        <w:tc>
+          <w:tcPr>
+            <w:tcW w:w="8080" w:type="dxa"/>
+          </w:tcPr>
+          <w:p>
+            <w:pPr>
+              <w:jc w:val="both"/>
+              <w:rPr>
+                <w:rFonts w:ascii="Arial" w:hAnsi="Arial"/>
+                <w:sz w:val="24"/>
+                <w:lang w:val="es-MX"/>
+              </w:rPr>
+            </w:pPr>
+            <w:r>
+              <w:rPr>
+                <w:rFonts w:ascii="Arial" w:hAnsi="Arial"/>
+                <w:sz w:val="24"/>
+                <w:lang w:val="es-MX"/>
+              </w:rPr>
+              <w:t>El administrador presiona el botón registrar proveedor.</w:t>
+            </w:r>
+          </w:p>
+        </w:tc>
+      </w:tr>
+      <w:tr>
+        <w:tc>
+          <w:tcPr>
+            <w:tcW w:w="637" w:type="dxa"/>
+          </w:tcPr>
+          <w:p>
+            <w:pPr>
+              <w:jc w:val="both"/>
+              <w:rPr>
+                <w:rFonts w:ascii="Arial" w:hAnsi="Arial"/>
+                <w:sz w:val="24"/>
+                <w:lang w:val="es-MX"/>
+              </w:rPr>
+            </w:pPr>
+            <w:r>
+              <w:rPr>
+                <w:rFonts w:ascii="Arial" w:hAnsi="Arial"/>
+                <w:sz w:val="24"/>
+                <w:lang w:val="es-MX"/>
+              </w:rPr>
+              <w:t>2.5</w:t>
+            </w:r>
+          </w:p>
+        </w:tc>
+        <w:tc>
+          <w:tcPr>
+            <w:tcW w:w="8080" w:type="dxa"/>
+          </w:tcPr>
+          <w:p>
+            <w:pPr>
+              <w:jc w:val="both"/>
+              <w:rPr>
+                <w:rFonts w:ascii="Arial" w:hAnsi="Arial"/>
+                <w:sz w:val="24"/>
+                <w:lang w:val="es-MX"/>
+              </w:rPr>
+            </w:pPr>
+            <w:r>
+              <w:rPr>
+                <w:rFonts w:ascii="Arial" w:hAnsi="Arial"/>
+                <w:sz w:val="24"/>
+                <w:lang w:val="es-MX"/>
+              </w:rPr>
+              <w:t>El sistema identifica que algunos de los campos</w:t>
+            </w:r>
+            <w:r>
+              <w:rPr>
+                <w:rFonts w:ascii="Arial" w:hAnsi="Arial"/>
+                <w:sz w:val="24"/>
+                <w:lang w:val="es-MX"/>
+              </w:rPr>
+              <w:t xml:space="preserve"> requeridos están nulos.</w:t>
+            </w:r>
+          </w:p>
+        </w:tc>
+      </w:tr>
+      <w:tr>
+        <w:tc>
+          <w:tcPr>
+            <w:tcW w:w="637" w:type="dxa"/>
+          </w:tcPr>
+          <w:p>
+            <w:pPr>
+              <w:jc w:val="both"/>
+              <w:rPr>
+                <w:rFonts w:ascii="Arial" w:hAnsi="Arial"/>
+                <w:sz w:val="24"/>
+                <w:lang w:val="es-MX"/>
+              </w:rPr>
+            </w:pPr>
+            <w:r>
+              <w:rPr>
+                <w:rFonts w:ascii="Arial" w:hAnsi="Arial"/>
+                <w:sz w:val="24"/>
+                <w:lang w:val="es-MX"/>
+              </w:rPr>
+              <w:t>2.6</w:t>
+            </w:r>
+          </w:p>
+        </w:tc>
+        <w:tc>
+          <w:tcPr>
+            <w:tcW w:w="8080" w:type="dxa"/>
+          </w:tcPr>
+          <w:p>
+            <w:pPr>
+              <w:jc w:val="both"/>
+              <w:rPr>
+                <w:rFonts w:ascii="Arial" w:hAnsi="Arial"/>
+                <w:sz w:val="24"/>
+                <w:lang w:val="es-MX"/>
+              </w:rPr>
+            </w:pPr>
+            <w:r>
+              <w:rPr>
+                <w:rFonts w:ascii="Arial" w:hAnsi="Arial"/>
+                <w:sz w:val="24"/>
+                <w:lang w:val="es-MX"/>
+              </w:rPr>
+              <w:t>El sistema no registra nada a la base de datos y devuelve un mensaje indicando que los campos requeridos deben ser completados.</w:t>
+            </w:r>
+          </w:p>
+        </w:tc>
+      </w:tr>
+      <w:tr>
+        <w:tc>
+          <w:tcPr>
+            <w:tcW w:w="637" w:type="dxa"/>
+          </w:tcPr>
+          <w:p>
+            <w:pPr>
+              <w:jc w:val="both"/>
+              <w:rPr>
+                <w:rFonts w:ascii="Arial" w:hAnsi="Arial"/>
+                <w:sz w:val="24"/>
+                <w:lang w:val="es-MX"/>
+              </w:rPr>
+            </w:pPr>
+            <w:r>
+              <w:rPr>
+                <w:rFonts w:ascii="Arial" w:hAnsi="Arial"/>
+                <w:sz w:val="24"/>
+                <w:lang w:val="es-MX"/>
+              </w:rPr>
+              <w:t>2.7</w:t>
+            </w:r>
+          </w:p>
+        </w:tc>
+        <w:tc>
+          <w:tcPr>
+            <w:tcW w:w="8080" w:type="dxa"/>
+          </w:tcPr>
+          <w:p>
+            <w:pPr>
+              <w:jc w:val="both"/>
+              <w:rPr>
+                <w:rFonts w:ascii="Arial" w:hAnsi="Arial"/>
+                <w:sz w:val="24"/>
+                <w:lang w:val="es-MX"/>
+              </w:rPr>
+            </w:pPr>
+            <w:r>
+              <w:rPr>
+                <w:rFonts w:ascii="Arial" w:hAnsi="Arial"/>
+                <w:sz w:val="24"/>
+                <w:lang w:val="es-MX"/>
+              </w:rPr>
+              <w:t>El administrado</w:t>
+            </w:r>
+            <w:r>
+              <w:rPr>
+                <w:rFonts w:ascii="Arial" w:hAnsi="Arial"/>
+                <w:sz w:val="24"/>
+                <w:lang w:val="es-MX"/>
+              </w:rPr>
+              <w:t>r completa esos datos y presiona el botón registrar proveedor.</w:t>
+            </w:r>
+          </w:p>
+        </w:tc>
+      </w:tr>
+      <w:tr>
+        <w:tc>
+          <w:tcPr>
+            <w:tcW w:w="637" w:type="dxa"/>
+          </w:tcPr>
+          <w:p>
+            <w:pPr>
+              <w:jc w:val="both"/>
+              <w:rPr>
+                <w:rFonts w:ascii="Arial" w:hAnsi="Arial"/>
+                <w:sz w:val="24"/>
+                <w:lang w:val="es-MX"/>
+              </w:rPr>
+            </w:pPr>
+            <w:r>
+              <w:rPr>
+                <w:rFonts w:ascii="Arial" w:hAnsi="Arial"/>
+                <w:sz w:val="24"/>
+                <w:lang w:val="es-MX"/>
+              </w:rPr>
+              <w:t>2.8</w:t>
+            </w:r>
+          </w:p>
+        </w:tc>
+        <w:tc>
+          <w:tcPr>
+            <w:tcW w:w="8080" w:type="dxa"/>
+          </w:tcPr>
+          <w:p>
+            <w:pPr>
+              <w:jc w:val="both"/>
+              <w:rPr>
+                <w:rFonts w:ascii="Arial" w:hAnsi="Arial"/>
+                <w:sz w:val="24"/>
+                <w:lang w:val="es-MX"/>
+              </w:rPr>
+            </w:pPr>
+            <w:r>
+              <w:rPr>
+                <w:rFonts w:ascii="Arial" w:hAnsi="Arial"/>
+                <w:sz w:val="24"/>
+                <w:lang w:val="es-MX"/>
+              </w:rPr>
+              <w:t>El sistema hace una consulta a la base de datos y registra lo que se ingresó.</w:t>
+            </w:r>
+          </w:p>
+        </w:tc>
+      </w:tr>
+      <w:tr>
+        <w:tc>
+          <w:tcPr>
+            <w:tcW w:w="637" w:type="dxa"/>
+          </w:tcPr>
+          <w:p>
+            <w:pPr>
+              <w:jc w:val="both"/>
+              <w:rPr>
+                <w:rFonts w:ascii="Arial" w:hAnsi="Arial"/>
+                <w:sz w:val="24"/>
+                <w:lang w:val="es-MX"/>
+              </w:rPr>
+            </w:pPr>
+            <w:r>
+              <w:rPr>
+                <w:rFonts w:ascii="Arial" w:hAnsi="Arial"/>
+                <w:sz w:val="24"/>
+                <w:lang w:val="es-MX"/>
+              </w:rPr>
+              <w:t>2.9</w:t>
+            </w:r>
+          </w:p>
+        </w:tc>
+        <w:tc>
+          <w:tcPr>
+            <w:tcW w:w="8080" w:type="dxa"/>
+          </w:tcPr>
+          <w:p>
+            <w:pPr>
+              <w:jc w:val="both"/>
+              <w:rPr>
+                <w:rFonts w:ascii="Arial" w:hAnsi="Arial"/>
+                <w:sz w:val="24"/>
+                <w:lang w:val="es-MX"/>
+              </w:rPr>
+            </w:pPr>
+            <w:r>
+              <w:rPr>
+                <w:rFonts w:ascii="Arial" w:hAnsi="Arial"/>
+                <w:sz w:val="24"/>
+                <w:lang w:val="es-MX"/>
+              </w:rPr>
+              <w:t>El sistema muestra un mensaje del éxito de la transacción.</w:t>
+            </w:r>
+          </w:p>
+        </w:tc>
+      </w:tr>
+      <w:tr>
+        <w:tc>
+          <w:tcPr>
+            <w:tcW w:w="637" w:type="dxa"/>
+          </w:tcPr>
+          <w:p>
+            <w:pPr>
+              <w:jc w:val="both"/>
+              <w:rPr>
+                <w:rFonts w:ascii="Arial" w:hAnsi="Arial"/>
+                <w:sz w:val="24"/>
+                <w:lang w:val="es-MX"/>
+              </w:rPr>
+            </w:pPr>
+            <w:r>
+              <w:rPr>
+                <w:rFonts w:ascii="Arial" w:hAnsi="Arial"/>
+                <w:sz w:val="24"/>
+                <w:lang w:val="es-MX"/>
+              </w:rPr>
+              <w:t>3.</w:t>
+            </w:r>
+          </w:p>
+        </w:tc>
+        <w:tc>
+          <w:tcPr>
+            <w:tcW w:w="8080" w:type="dxa"/>
+          </w:tcPr>
+          <w:p>
+            <w:pPr>
+              <w:rPr>
+                <w:rFonts w:ascii="Arial" w:hAnsi="Arial"/>
+                <w:sz w:val="24"/>
+                <w:lang w:val="es-MX"/>
+              </w:rPr>
+            </w:pPr>
+            <w:r>
+              <w:rPr>
+                <w:rFonts w:ascii="Arial" w:hAnsi="Arial"/>
+                <w:sz w:val="24"/>
+                <w:lang w:val="es-MX"/>
+              </w:rPr>
+              <w:t>Campos con datos erróneos.</w:t>
+            </w:r>
+          </w:p>
+        </w:tc>
+      </w:tr>
+      <w:tr>
+        <w:tc>
+          <w:tcPr>
+            <w:tcW w:w="637" w:type="dxa"/>
+          </w:tcPr>
+          <w:p>
+            <w:pPr>
+              <w:jc w:val="both"/>
+              <w:rPr>
+                <w:rFonts w:ascii="Arial" w:hAnsi="Arial"/>
+                <w:sz w:val="24"/>
+                <w:lang w:val="es-MX"/>
+              </w:rPr>
+            </w:pPr>
+            <w:r>
+              <w:rPr>
+                <w:rFonts w:ascii="Arial" w:hAnsi="Arial"/>
+                <w:sz w:val="24"/>
+                <w:lang w:val="es-MX"/>
+              </w:rPr>
+              <w:t>3.1</w:t>
+            </w:r>
+          </w:p>
+        </w:tc>
+        <w:tc>
+          <w:tcPr>
+            <w:tcW w:w="8080" w:type="dxa"/>
+          </w:tcPr>
+          <w:p>
+            <w:pPr>
+              <w:jc w:val="both"/>
+              <w:rPr>
+                <w:rFonts w:ascii="Arial" w:hAnsi="Arial"/>
+                <w:sz w:val="24"/>
+                <w:lang w:val="es-MX"/>
+              </w:rPr>
+            </w:pPr>
+            <w:r>
+              <w:rPr>
+                <w:rFonts w:ascii="Arial" w:hAnsi="Arial"/>
+                <w:sz w:val="24"/>
+                <w:lang w:val="es-MX"/>
+              </w:rPr>
+              <w:t>El administrador abre la ventana registrar proveedor.</w:t>
+            </w:r>
+          </w:p>
+        </w:tc>
+      </w:tr>
+      <w:tr>
+        <w:tc>
+          <w:tcPr>
+            <w:tcW w:w="637" w:type="dxa"/>
+          </w:tcPr>
+          <w:p>
+            <w:pPr>
+              <w:jc w:val="both"/>
+              <w:rPr>
+                <w:rFonts w:ascii="Arial" w:hAnsi="Arial"/>
+                <w:sz w:val="24"/>
+                <w:lang w:val="es-MX"/>
+              </w:rPr>
+            </w:pPr>
+            <w:r>
+              <w:rPr>
+                <w:rFonts w:ascii="Arial" w:hAnsi="Arial"/>
+                <w:sz w:val="24"/>
+                <w:lang w:val="es-MX"/>
+              </w:rPr>
+              <w:t>3.2</w:t>
+            </w:r>
+          </w:p>
+        </w:tc>
+        <w:tc>
+          <w:tcPr>
+            <w:tcW w:w="8080" w:type="dxa"/>
+          </w:tcPr>
+          <w:p>
+            <w:pPr>
+              <w:jc w:val="both"/>
+              <w:rPr>
+                <w:rFonts w:ascii="Arial" w:hAnsi="Arial"/>
+                <w:sz w:val="24"/>
+                <w:lang w:val="es-MX"/>
+              </w:rPr>
+            </w:pPr>
+            <w:r>
+              <w:rPr>
+                <w:rFonts w:ascii="Arial" w:hAnsi="Arial"/>
+                <w:sz w:val="24"/>
+                <w:lang w:val="es-MX"/>
+              </w:rPr>
+              <w:t>El sistema levanta la respectiva ventana de registrar proveedor.</w:t>
+            </w:r>
+          </w:p>
+        </w:tc>
+      </w:tr>
+      <w:tr>
+        <w:tc>
+          <w:tcPr>
+            <w:tcW w:w="637" w:type="dxa"/>
+          </w:tcPr>
+          <w:p>
+            <w:pPr>
+              <w:jc w:val="both"/>
+              <w:rPr>
+                <w:rFonts w:ascii="Arial" w:hAnsi="Arial"/>
+                <w:sz w:val="24"/>
+                <w:lang w:val="es-MX"/>
+              </w:rPr>
+            </w:pPr>
+            <w:r>
+              <w:rPr>
+                <w:rFonts w:ascii="Arial" w:hAnsi="Arial"/>
+                <w:sz w:val="24"/>
+                <w:lang w:val="es-MX"/>
+              </w:rPr>
+              <w:t>3.3</w:t>
+            </w:r>
+          </w:p>
+        </w:tc>
+        <w:tc>
+          <w:tcPr>
+            <w:tcW w:w="8080" w:type="dxa"/>
+          </w:tcPr>
+          <w:p>
+            <w:pPr>
+              <w:jc w:val="both"/>
+              <w:rPr>
+                <w:rFonts w:ascii="Arial" w:hAnsi="Arial"/>
+                <w:sz w:val="24"/>
+                <w:lang w:val="es-MX"/>
+              </w:rPr>
+            </w:pPr>
+            <w:r>
+              <w:rPr>
+                <w:rFonts w:ascii="Arial" w:hAnsi="Arial"/>
+                <w:sz w:val="24"/>
+                <w:lang w:val="es-MX"/>
+              </w:rPr>
+              <w:t>El administrador introduce datos inválidos para determinados campos, por ejemplo, introducir texto en el campo correspondiente a teléfono.</w:t>
+            </w:r>
+          </w:p>
+        </w:tc>
+      </w:tr>
+      <w:tr>
+        <w:tc>
+          <w:tcPr>
+            <w:tcW w:w="637" w:type="dxa"/>
+          </w:tcPr>
+          <w:p>
+            <w:pPr>
+              <w:jc w:val="both"/>
+              <w:rPr>
+                <w:rFonts w:ascii="Arial" w:hAnsi="Arial"/>
+                <w:sz w:val="24"/>
+                <w:lang w:val="es-MX"/>
+              </w:rPr>
+            </w:pPr>
+            <w:r>
+              <w:rPr>
+                <w:rFonts w:ascii="Arial" w:hAnsi="Arial"/>
+                <w:sz w:val="24"/>
+                <w:lang w:val="es-MX"/>
+              </w:rPr>
+              <w:t>3.4</w:t>
+            </w:r>
+          </w:p>
+        </w:tc>
+        <w:tc>
+          <w:tcPr>
+            <w:tcW w:w="8080" w:type="dxa"/>
+          </w:tcPr>
+          <w:p>
+            <w:pPr>
+              <w:jc w:val="both"/>
+              <w:rPr>
+                <w:rFonts w:ascii="Arial" w:hAnsi="Arial"/>
+                <w:sz w:val="24"/>
+                <w:lang w:val="es-MX"/>
+              </w:rPr>
+            </w:pPr>
+            <w:r>
+              <w:rPr>
+                <w:rFonts w:ascii="Arial" w:hAnsi="Arial"/>
+                <w:sz w:val="24"/>
+                <w:lang w:val="es-MX"/>
+              </w:rPr>
+              <w:t>El administrador presiona el botón registrar proveedor.</w:t>
+            </w:r>
+          </w:p>
+        </w:tc>
+      </w:tr>
+      <w:tr>
+        <w:tc>
+          <w:tcPr>
+            <w:tcW w:w="637" w:type="dxa"/>
+          </w:tcPr>
+          <w:p>
+            <w:pPr>
+              <w:jc w:val="both"/>
+              <w:rPr>
+                <w:rFonts w:ascii="Arial" w:hAnsi="Arial"/>
+                <w:sz w:val="24"/>
+                <w:lang w:val="es-MX"/>
+              </w:rPr>
+            </w:pPr>
+            <w:r>
+              <w:rPr>
+                <w:rFonts w:ascii="Arial" w:hAnsi="Arial"/>
+                <w:sz w:val="24"/>
+                <w:lang w:val="es-MX"/>
+              </w:rPr>
+              <w:t>3.5</w:t>
+            </w:r>
+          </w:p>
+        </w:tc>
+        <w:tc>
+          <w:tcPr>
+            <w:tcW w:w="8080" w:type="dxa"/>
+          </w:tcPr>
+          <w:p>
+            <w:pPr>
+              <w:jc w:val="both"/>
+              <w:rPr>
+                <w:rFonts w:ascii="Arial" w:hAnsi="Arial"/>
+                <w:sz w:val="24"/>
+                <w:lang w:val="es-MX"/>
+              </w:rPr>
+            </w:pPr>
+            <w:r>
+              <w:rPr>
+                <w:rFonts w:ascii="Arial" w:hAnsi="Arial"/>
+                <w:sz w:val="24"/>
+                <w:lang w:val="es-MX"/>
+              </w:rPr>
+              <w:t>El sistema identifica que los datos insertados son erróneos y devuelve un mensaje al administrador sobre los campos erróneos.</w:t>
+            </w:r>
+          </w:p>
+        </w:tc>
+      </w:tr>
+      <w:tr>
+        <w:tc>
+          <w:tcPr>
+            <w:tcW w:w="637" w:type="dxa"/>
+          </w:tcPr>
+          <w:p>
+            <w:pPr>
+              <w:jc w:val="both"/>
+              <w:rPr>
+                <w:rFonts w:ascii="Arial" w:hAnsi="Arial"/>
+                <w:sz w:val="24"/>
+                <w:lang w:val="es-MX"/>
+              </w:rPr>
+            </w:pPr>
+            <w:r>
+              <w:rPr>
+                <w:rFonts w:ascii="Arial" w:hAnsi="Arial"/>
+                <w:sz w:val="24"/>
+                <w:lang w:val="es-MX"/>
+              </w:rPr>
+              <w:t>3.6</w:t>
+            </w:r>
+          </w:p>
+        </w:tc>
+        <w:tc>
+          <w:tcPr>
+            <w:tcW w:w="8080" w:type="dxa"/>
+          </w:tcPr>
+          <w:p>
+            <w:pPr>
+              <w:jc w:val="both"/>
+              <w:rPr>
+                <w:rFonts w:ascii="Arial" w:hAnsi="Arial"/>
+                <w:sz w:val="24"/>
+                <w:lang w:val="es-MX"/>
+              </w:rPr>
+            </w:pPr>
+            <w:r>
+              <w:rPr>
+                <w:rFonts w:ascii="Arial" w:hAnsi="Arial"/>
+                <w:sz w:val="24"/>
+                <w:lang w:val="es-MX"/>
+              </w:rPr>
+              <w:t>El administrador corrige los datos de los campos que se le indico.</w:t>
+            </w:r>
+          </w:p>
+        </w:tc>
+      </w:tr>
+      <w:tr>
+        <w:tc>
+          <w:tcPr>
+            <w:tcW w:w="637" w:type="dxa"/>
+          </w:tcPr>
+          <w:p>
+            <w:pPr>
+              <w:jc w:val="both"/>
+              <w:rPr>
+                <w:rFonts w:ascii="Arial" w:hAnsi="Arial"/>
+                <w:sz w:val="24"/>
+                <w:lang w:val="es-MX"/>
+              </w:rPr>
+            </w:pPr>
+            <w:r>
+              <w:rPr>
+                <w:rFonts w:ascii="Arial" w:hAnsi="Arial"/>
+                <w:sz w:val="24"/>
+                <w:lang w:val="es-MX"/>
+              </w:rPr>
+              <w:t>3.7</w:t>
+            </w:r>
+          </w:p>
+        </w:tc>
+        <w:tc>
+          <w:tcPr>
+            <w:tcW w:w="8080" w:type="dxa"/>
+          </w:tcPr>
+          <w:p>
+            <w:pPr>
+              <w:jc w:val="both"/>
+              <w:rPr>
+                <w:rFonts w:ascii="Arial" w:hAnsi="Arial"/>
+                <w:sz w:val="24"/>
+                <w:lang w:val="es-MX"/>
+              </w:rPr>
+            </w:pPr>
+            <w:r>
+              <w:rPr>
+                <w:rFonts w:ascii="Arial" w:hAnsi="Arial"/>
+                <w:sz w:val="24"/>
+                <w:lang w:val="es-MX"/>
+              </w:rPr>
+              <w:t>El administrador presiona el botón registrar proveedor.</w:t>
+            </w:r>
+          </w:p>
+        </w:tc>
+      </w:tr>
+      <w:tr>
+        <w:tc>
+          <w:tcPr>
+            <w:tcW w:w="637" w:type="dxa"/>
+          </w:tcPr>
+          <w:p>
+            <w:pPr>
+              <w:jc w:val="both"/>
+              <w:rPr>
+                <w:rFonts w:ascii="Arial" w:hAnsi="Arial"/>
+                <w:sz w:val="24"/>
+                <w:lang w:val="es-MX"/>
+              </w:rPr>
+            </w:pPr>
+            <w:r>
+              <w:rPr>
+                <w:rFonts w:ascii="Arial" w:hAnsi="Arial"/>
+                <w:sz w:val="24"/>
+                <w:lang w:val="es-MX"/>
+              </w:rPr>
+              <w:t>3.8</w:t>
+            </w:r>
+          </w:p>
+        </w:tc>
+        <w:tc>
+          <w:tcPr>
+            <w:tcW w:w="8080" w:type="dxa"/>
+          </w:tcPr>
+          <w:p>
+            <w:pPr>
+              <w:jc w:val="both"/>
+              <w:rPr>
+                <w:rFonts w:ascii="Arial" w:hAnsi="Arial"/>
+                <w:sz w:val="24"/>
+                <w:lang w:val="es-MX"/>
+              </w:rPr>
+            </w:pPr>
+            <w:r>
+              <w:rPr>
+                <w:rFonts w:ascii="Arial" w:hAnsi="Arial"/>
+                <w:sz w:val="24"/>
+                <w:lang w:val="es-MX"/>
+              </w:rPr>
+              <w:t>El sistema recibe los datos y los inserta en la base de datos.</w:t>
+            </w:r>
+          </w:p>
+        </w:tc>
+      </w:tr>
+      <w:tr>
+        <w:tc>
+          <w:tcPr>
+            <w:tcW w:w="637" w:type="dxa"/>
+          </w:tcPr>
+          <w:p>
+            <w:pPr>
+              <w:jc w:val="both"/>
+              <w:rPr>
+                <w:rFonts w:ascii="Arial" w:hAnsi="Arial"/>
+                <w:sz w:val="24"/>
+                <w:lang w:val="es-MX"/>
+              </w:rPr>
+            </w:pPr>
+            <w:r>
+              <w:rPr>
+                <w:rFonts w:ascii="Arial" w:hAnsi="Arial"/>
+                <w:sz w:val="24"/>
+                <w:lang w:val="es-MX"/>
+              </w:rPr>
+              <w:t>3.9</w:t>
+            </w:r>
+          </w:p>
+        </w:tc>
+        <w:tc>
+          <w:tcPr>
+            <w:tcW w:w="8080" w:type="dxa"/>
+          </w:tcPr>
+          <w:p>
+            <w:pPr>
+              <w:jc w:val="both"/>
+              <w:rPr>
+                <w:rFonts w:ascii="Arial" w:hAnsi="Arial"/>
+                <w:sz w:val="24"/>
+                <w:lang w:val="es-MX"/>
+              </w:rPr>
+            </w:pPr>
+            <w:r>
+              <w:rPr>
+                <w:rFonts w:ascii="Arial" w:hAnsi="Arial"/>
+                <w:sz w:val="24"/>
+                <w:lang w:val="es-MX"/>
+              </w:rPr>
+              <w:t>El sistema devuelve un mensaje con el éxito de la transacción.</w:t>
+            </w:r>
+          </w:p>
+        </w:tc>
+      </w:tr>
+    </w:tbl>
     <w:p>
       <w:pPr>
-        <w:numPr>
-          <w:ilvl w:val="0"/>
-          <w:numId w:val="10"/>
-        </w:numPr>
         <w:jc w:val="both"/>
         <w:rPr>
           <w:rFonts w:ascii="Arial" w:hAnsi="Arial"/>
+          <w:sz w:val="24"/>
+          <w:lang w:val="es-MX"/>
+        </w:rPr>
+      </w:pPr>
+    </w:p>
+    <w:p>
+      <w:pPr>
+        <w:jc w:val="both"/>
+        <w:rPr>
+          <w:rFonts w:ascii="Arial" w:hAnsi="Arial"/>
+          <w:sz w:val="24"/>
+          <w:lang w:val="es-MX"/>
+        </w:rPr>
+      </w:pPr>
+    </w:p>
+    <w:p>
+      <w:pPr>
+        <w:jc w:val="both"/>
+        <w:rPr>
+          <w:rFonts w:ascii="Arial" w:hAnsi="Arial"/>
+          <w:sz w:val="24"/>
+          <w:lang w:val="es-MX"/>
+        </w:rPr>
+      </w:pPr>
+      <w:r>
+        <w:rPr>
+          <w:rFonts w:ascii="Arial" w:hAnsi="Arial"/>
           <w:b/>
           <w:sz w:val="24"/>
           <w:lang w:val="es-MX"/>
         </w:rPr>
-      </w:pPr>
+        <w:t xml:space="preserve">Flujo </w:t>
+      </w:r>
       <w:r>
         <w:rPr>
           <w:rFonts w:ascii="Arial" w:hAnsi="Arial"/>
@@ -1142,7 +2718,7 @@
           <w:sz w:val="24"/>
           <w:lang w:val="es-MX"/>
         </w:rPr>
-        <w:t>Re</w:t>
+        <w:t>excepcio</w:t>
       </w:r>
       <w:r>
         <w:rPr>
@@ -1151,7 +2727,7 @@
           <w:sz w:val="24"/>
           <w:lang w:val="es-MX"/>
         </w:rPr>
-        <w:t>petición del código del proveedor</w:t>
+        <w:t>n</w:t>
       </w:r>
       <w:r>
         <w:rPr>
@@ -1160,7 +2736,15 @@
           <w:sz w:val="24"/>
           <w:lang w:val="es-MX"/>
         </w:rPr>
-        <w:t>:</w:t>
+        <w:t>al de interacciones</w:t>
+      </w:r>
+      <w:r>
+        <w:rPr>
+          <w:rFonts w:ascii="Arial" w:hAnsi="Arial"/>
+          <w:sz w:val="24"/>
+          <w:lang w:val="es-MX"/>
+        </w:rPr>
+        <w:t xml:space="preserve">: </w:t>
       </w:r>
     </w:p>
     <w:p>
@@ -1279,15 +2863,15 @@
                 <w:sz w:val="24"/>
                 <w:lang w:val="es-MX"/>
               </w:rPr>
-              <w:t>El administrador a</w:t>
-            </w:r>
-            <w:r>
-              <w:rPr>
-                <w:rFonts w:ascii="Arial" w:hAnsi="Arial"/>
-                <w:sz w:val="24"/>
-                <w:lang w:val="es-MX"/>
-              </w:rPr>
-              <w:t>bre la ventana registrar proveedor.</w:t>
+              <w:t>Caída de la base de datos</w:t>
+            </w:r>
+            <w:r>
+              <w:rPr>
+                <w:rFonts w:ascii="Arial" w:hAnsi="Arial"/>
+                <w:sz w:val="24"/>
+                <w:lang w:val="es-MX"/>
+              </w:rPr>
+              <w:t>.</w:t>
             </w:r>
           </w:p>
         </w:tc>
@@ -1312,8 +2896,7 @@
                 <w:sz w:val="24"/>
                 <w:lang w:val="es-MX"/>
               </w:rPr>
-              <w:lastRenderedPageBreak/>
-              <w:t>2.</w:t>
+              <w:t>1.1</w:t>
             </w:r>
           </w:p>
         </w:tc>
@@ -1336,31 +2919,7 @@
                 <w:sz w:val="24"/>
                 <w:lang w:val="es-MX"/>
               </w:rPr>
-              <w:t xml:space="preserve">El sistema </w:t>
-            </w:r>
-            <w:r>
-              <w:rPr>
-                <w:rFonts w:ascii="Arial" w:hAnsi="Arial"/>
-                <w:sz w:val="24"/>
-                <w:lang w:val="es-MX"/>
-              </w:rPr>
-              <w:t xml:space="preserve">muestra </w:t>
-            </w:r>
-            <w:r>
-              <w:rPr>
-                <w:rFonts w:ascii="Arial" w:hAnsi="Arial"/>
-                <w:sz w:val="24"/>
-                <w:lang w:val="es-MX"/>
-              </w:rPr>
-              <w:t>la ventana resp</w:t>
-            </w:r>
-            <w:r>
-              <w:rPr>
-                <w:rFonts w:ascii="Arial" w:hAnsi="Arial"/>
-                <w:sz w:val="24"/>
-                <w:lang w:val="es-MX"/>
-              </w:rPr>
-              <w:t>ectiva para registrar un proveedor.</w:t>
+              <w:t>El administrador debería esperar a que se restablezca el servicio o llamar a soporte técnico.</w:t>
             </w:r>
           </w:p>
         </w:tc>
@@ -1385,7 +2944,7 @@
                 <w:sz w:val="24"/>
                 <w:lang w:val="es-MX"/>
               </w:rPr>
-              <w:t>3.</w:t>
+              <w:t xml:space="preserve">2. </w:t>
             </w:r>
           </w:p>
         </w:tc>
@@ -1408,15 +2967,7 @@
                 <w:sz w:val="24"/>
                 <w:lang w:val="es-MX"/>
               </w:rPr>
-              <w:t xml:space="preserve">El administrador completa los siguientes datos: </w:t>
-            </w:r>
-            <w:r>
-              <w:rPr>
-                <w:rFonts w:ascii="Arial" w:hAnsi="Arial"/>
-                <w:sz w:val="24"/>
-                <w:lang w:val="es-MX"/>
-              </w:rPr>
-              <w:t>código, nombre, plazo, teléfono, cuenta bancaria, fax, email, ubicación, cuentas por pagar.</w:t>
+              <w:t>No hay electricidad.</w:t>
             </w:r>
           </w:p>
         </w:tc>
@@ -1441,7 +2992,7 @@
                 <w:sz w:val="24"/>
                 <w:lang w:val="es-MX"/>
               </w:rPr>
-              <w:t>4.</w:t>
+              <w:t>2.1</w:t>
             </w:r>
           </w:p>
         </w:tc>
@@ -1464,23 +3015,7 @@
                 <w:sz w:val="24"/>
                 <w:lang w:val="es-MX"/>
               </w:rPr>
-              <w:t>El administrador da un clic</w:t>
-            </w:r>
-            <w:r>
-              <w:rPr>
-                <w:rFonts w:ascii="Arial" w:hAnsi="Arial"/>
-                <w:sz w:val="24"/>
-                <w:lang w:val="es-MX"/>
-              </w:rPr>
-              <w:t>k en el botón registrar proveedor</w:t>
-            </w:r>
-            <w:r>
-              <w:rPr>
-                <w:rFonts w:ascii="Arial" w:hAnsi="Arial"/>
-                <w:sz w:val="24"/>
-                <w:lang w:val="es-MX"/>
-              </w:rPr>
-              <w:t>.</w:t>
+              <w:t>Esperar que vuelva la electricidad.</w:t>
             </w:r>
           </w:p>
         </w:tc>
@@ -1505,6 +3040,199 @@
                 <w:sz w:val="24"/>
                 <w:lang w:val="es-MX"/>
               </w:rPr>
+              <w:t>3.</w:t>
+            </w:r>
+          </w:p>
+        </w:tc>
+        <w:tc>
+          <w:tcPr>
+            <w:tcW w:w="8080" w:type="dxa"/>
+          </w:tcPr>
+          <w:p>
+            <w:pPr>
+              <w:jc w:val="both"/>
+              <w:rPr>
+                <w:rFonts w:ascii="Arial" w:hAnsi="Arial"/>
+                <w:sz w:val="24"/>
+                <w:lang w:val="es-MX"/>
+              </w:rPr>
+            </w:pPr>
+            <w:r>
+              <w:rPr>
+                <w:rFonts w:ascii="Arial" w:hAnsi="Arial"/>
+                <w:sz w:val="24"/>
+                <w:lang w:val="es-MX"/>
+              </w:rPr>
+              <w:t>Daño del ordenador.</w:t>
+            </w:r>
+          </w:p>
+        </w:tc>
+      </w:tr>
+      <w:tr>
+        <w:tc>
+          <w:tcPr>
+            <w:tcW w:w="637" w:type="dxa"/>
+          </w:tcPr>
+          <w:p>
+            <w:pPr>
+              <w:jc w:val="both"/>
+              <w:rPr>
+                <w:rFonts w:ascii="Arial" w:hAnsi="Arial"/>
+                <w:sz w:val="24"/>
+                <w:lang w:val="es-MX"/>
+              </w:rPr>
+            </w:pPr>
+            <w:r>
+              <w:rPr>
+                <w:rFonts w:ascii="Arial" w:hAnsi="Arial"/>
+                <w:sz w:val="24"/>
+                <w:lang w:val="es-MX"/>
+              </w:rPr>
+              <w:lastRenderedPageBreak/>
+              <w:t>3.1</w:t>
+            </w:r>
+          </w:p>
+        </w:tc>
+        <w:tc>
+          <w:tcPr>
+            <w:tcW w:w="8080" w:type="dxa"/>
+          </w:tcPr>
+          <w:p>
+            <w:pPr>
+              <w:jc w:val="both"/>
+              <w:rPr>
+                <w:rFonts w:ascii="Arial" w:hAnsi="Arial"/>
+                <w:sz w:val="24"/>
+                <w:lang w:val="es-MX"/>
+              </w:rPr>
+            </w:pPr>
+            <w:r>
+              <w:rPr>
+                <w:rFonts w:ascii="Arial" w:hAnsi="Arial"/>
+                <w:sz w:val="24"/>
+                <w:lang w:val="es-MX"/>
+              </w:rPr>
+              <w:t>Reparar el ordenador.</w:t>
+            </w:r>
+          </w:p>
+        </w:tc>
+      </w:tr>
+      <w:tr>
+        <w:tc>
+          <w:tcPr>
+            <w:tcW w:w="637" w:type="dxa"/>
+          </w:tcPr>
+          <w:p>
+            <w:pPr>
+              <w:jc w:val="both"/>
+              <w:rPr>
+                <w:rFonts w:ascii="Arial" w:hAnsi="Arial"/>
+                <w:sz w:val="24"/>
+                <w:lang w:val="es-MX"/>
+              </w:rPr>
+            </w:pPr>
+            <w:r>
+              <w:rPr>
+                <w:rFonts w:ascii="Arial" w:hAnsi="Arial"/>
+                <w:sz w:val="24"/>
+                <w:lang w:val="es-MX"/>
+              </w:rPr>
+              <w:t xml:space="preserve">4. </w:t>
+            </w:r>
+          </w:p>
+        </w:tc>
+        <w:tc>
+          <w:tcPr>
+            <w:tcW w:w="8080" w:type="dxa"/>
+          </w:tcPr>
+          <w:p>
+            <w:pPr>
+              <w:jc w:val="both"/>
+              <w:rPr>
+                <w:rFonts w:ascii="Arial" w:hAnsi="Arial"/>
+                <w:sz w:val="24"/>
+                <w:lang w:val="es-MX"/>
+              </w:rPr>
+            </w:pPr>
+            <w:r>
+              <w:rPr>
+                <w:rFonts w:ascii="Arial" w:hAnsi="Arial"/>
+                <w:sz w:val="24"/>
+                <w:lang w:val="es-MX"/>
+              </w:rPr>
+              <w:t>El sistema no carga las ventanas.</w:t>
+            </w:r>
+          </w:p>
+        </w:tc>
+      </w:tr>
+      <w:tr>
+        <w:tc>
+          <w:tcPr>
+            <w:tcW w:w="637" w:type="dxa"/>
+          </w:tcPr>
+          <w:p>
+            <w:pPr>
+              <w:jc w:val="both"/>
+              <w:rPr>
+                <w:rFonts w:ascii="Arial" w:hAnsi="Arial"/>
+                <w:sz w:val="24"/>
+                <w:lang w:val="es-MX"/>
+              </w:rPr>
+            </w:pPr>
+            <w:r>
+              <w:rPr>
+                <w:rFonts w:ascii="Arial" w:hAnsi="Arial"/>
+                <w:sz w:val="24"/>
+                <w:lang w:val="es-MX"/>
+              </w:rPr>
+              <w:t>4.1</w:t>
+            </w:r>
+          </w:p>
+        </w:tc>
+        <w:tc>
+          <w:tcPr>
+            <w:tcW w:w="8080" w:type="dxa"/>
+          </w:tcPr>
+          <w:p>
+            <w:pPr>
+              <w:jc w:val="both"/>
+              <w:rPr>
+                <w:rFonts w:ascii="Arial" w:hAnsi="Arial"/>
+                <w:sz w:val="24"/>
+                <w:lang w:val="es-MX"/>
+              </w:rPr>
+            </w:pPr>
+            <w:r>
+              <w:rPr>
+                <w:rFonts w:ascii="Arial" w:hAnsi="Arial"/>
+                <w:sz w:val="24"/>
+                <w:lang w:val="es-MX"/>
+              </w:rPr>
+              <w:t>Reiniciar la aplicación.</w:t>
+            </w:r>
+          </w:p>
+        </w:tc>
+      </w:tr>
+      <w:tr>
+        <w:tc>
+          <w:tcPr>
+            <w:tcW w:w="637" w:type="dxa"/>
+          </w:tcPr>
+          <w:p>
+            <w:pPr>
+              <w:jc w:val="both"/>
+              <w:rPr>
+                <w:rFonts w:ascii="Arial" w:hAnsi="Arial"/>
+                <w:sz w:val="24"/>
+                <w:lang w:val="es-MX"/>
+              </w:rPr>
+            </w:pPr>
+            <w:r>
+              <w:rPr>
+                <w:rFonts w:ascii="Arial" w:hAnsi="Arial"/>
+                <w:sz w:val="24"/>
+                <w:lang w:val="es-MX"/>
+              </w:rPr>
               <w:t>5.</w:t>
             </w:r>
           </w:p>
@@ -1528,750 +3256,58 @@
                 <w:sz w:val="24"/>
                 <w:lang w:val="es-MX"/>
               </w:rPr>
-              <w:t>El sistema toma los datos de los atributos, pero a la hora de registrarse en la base de datos</w:t>
-            </w:r>
-            <w:r>
-              <w:rPr>
-                <w:rFonts w:ascii="Arial" w:hAnsi="Arial"/>
-                <w:sz w:val="24"/>
-                <w:lang w:val="es-MX"/>
-              </w:rPr>
-              <w:t xml:space="preserve"> encuentra un código de proveedor</w:t>
-            </w:r>
-            <w:r>
-              <w:rPr>
-                <w:rFonts w:ascii="Arial" w:hAnsi="Arial"/>
-                <w:sz w:val="24"/>
-                <w:lang w:val="es-MX"/>
-              </w:rPr>
-              <w:t xml:space="preserve"> duplicado y no </w:t>
-            </w:r>
-            <w:r>
-              <w:rPr>
-                <w:rFonts w:ascii="Arial" w:hAnsi="Arial"/>
-                <w:sz w:val="24"/>
-                <w:lang w:val="es-MX"/>
-              </w:rPr>
-              <w:t>registra el proveedor</w:t>
+              <w:t>La ventana abierta no responde.</w:t>
+            </w:r>
+          </w:p>
+        </w:tc>
+      </w:tr>
+      <w:tr>
+        <w:tc>
+          <w:tcPr>
+            <w:tcW w:w="637" w:type="dxa"/>
+          </w:tcPr>
+          <w:p>
+            <w:pPr>
+              <w:jc w:val="both"/>
+              <w:rPr>
+                <w:rFonts w:ascii="Arial" w:hAnsi="Arial"/>
+                <w:sz w:val="24"/>
+                <w:lang w:val="es-MX"/>
+              </w:rPr>
+            </w:pPr>
+            <w:r>
+              <w:rPr>
+                <w:rFonts w:ascii="Arial" w:hAnsi="Arial"/>
+                <w:sz w:val="24"/>
+                <w:lang w:val="es-MX"/>
+              </w:rPr>
+              <w:t>5.1</w:t>
+            </w:r>
+          </w:p>
+        </w:tc>
+        <w:tc>
+          <w:tcPr>
+            <w:tcW w:w="8080" w:type="dxa"/>
+          </w:tcPr>
+          <w:p>
+            <w:pPr>
+              <w:jc w:val="both"/>
+              <w:rPr>
+                <w:rFonts w:ascii="Arial" w:hAnsi="Arial"/>
+                <w:sz w:val="24"/>
+                <w:lang w:val="es-MX"/>
+              </w:rPr>
+            </w:pPr>
+            <w:r>
+              <w:rPr>
+                <w:rFonts w:ascii="Arial" w:hAnsi="Arial"/>
+                <w:sz w:val="24"/>
+                <w:lang w:val="es-MX"/>
+              </w:rPr>
+              <w:t>Esperar a que el sistema operativo resuelva el conflicto.</w:t>
             </w:r>
             <w:bookmarkStart w:id="0" w:name="_GoBack"/>
             <w:bookmarkEnd w:id="0"/>
-            <w:r>
-              <w:rPr>
-                <w:rFonts w:ascii="Arial" w:hAnsi="Arial"/>
-                <w:sz w:val="24"/>
-                <w:lang w:val="es-MX"/>
-              </w:rPr>
-              <w:t>.</w:t>
-            </w:r>
-          </w:p>
-        </w:tc>
-      </w:tr>
-      <w:tr>
-        <w:tc>
-          <w:tcPr>
-            <w:tcW w:w="637" w:type="dxa"/>
-          </w:tcPr>
-          <w:p>
-            <w:pPr>
-              <w:jc w:val="both"/>
-              <w:rPr>
-                <w:rFonts w:ascii="Arial" w:hAnsi="Arial"/>
-                <w:sz w:val="24"/>
-                <w:lang w:val="es-MX"/>
-              </w:rPr>
-            </w:pPr>
-            <w:r>
-              <w:rPr>
-                <w:rFonts w:ascii="Arial" w:hAnsi="Arial"/>
-                <w:sz w:val="24"/>
-                <w:lang w:val="es-MX"/>
-              </w:rPr>
-              <w:t>6.</w:t>
-            </w:r>
-          </w:p>
-        </w:tc>
-        <w:tc>
-          <w:tcPr>
-            <w:tcW w:w="8080" w:type="dxa"/>
-          </w:tcPr>
-          <w:p>
-            <w:pPr>
-              <w:jc w:val="both"/>
-              <w:rPr>
-                <w:rFonts w:ascii="Arial" w:hAnsi="Arial"/>
-                <w:sz w:val="24"/>
-                <w:lang w:val="es-MX"/>
-              </w:rPr>
-            </w:pPr>
-            <w:r>
-              <w:rPr>
-                <w:rFonts w:ascii="Arial" w:hAnsi="Arial"/>
-                <w:sz w:val="24"/>
-                <w:lang w:val="es-MX"/>
-              </w:rPr>
-              <w:t>El sistema muestra un mensaje con el nombre d</w:t>
-            </w:r>
-            <w:r>
-              <w:rPr>
-                <w:rFonts w:ascii="Arial" w:hAnsi="Arial"/>
-                <w:sz w:val="24"/>
-                <w:lang w:val="es-MX"/>
-              </w:rPr>
-              <w:t>el proveedor que</w:t>
-            </w:r>
-            <w:r>
-              <w:rPr>
-                <w:rFonts w:ascii="Arial" w:hAnsi="Arial"/>
-                <w:sz w:val="24"/>
-                <w:lang w:val="es-MX"/>
-              </w:rPr>
-              <w:t xml:space="preserve"> tiene el código duplicado.</w:t>
-            </w:r>
-          </w:p>
-        </w:tc>
-      </w:tr>
-      <w:tr>
-        <w:tc>
-          <w:tcPr>
-            <w:tcW w:w="637" w:type="dxa"/>
-          </w:tcPr>
-          <w:p>
-            <w:pPr>
-              <w:jc w:val="both"/>
-              <w:rPr>
-                <w:rFonts w:ascii="Arial" w:hAnsi="Arial"/>
-                <w:sz w:val="24"/>
-                <w:lang w:val="es-MX"/>
-              </w:rPr>
-            </w:pPr>
-            <w:r>
-              <w:rPr>
-                <w:rFonts w:ascii="Arial" w:hAnsi="Arial"/>
-                <w:sz w:val="24"/>
-                <w:lang w:val="es-MX"/>
-              </w:rPr>
-              <w:t>7.</w:t>
-            </w:r>
-          </w:p>
-        </w:tc>
-        <w:tc>
-          <w:tcPr>
-            <w:tcW w:w="8080" w:type="dxa"/>
-          </w:tcPr>
-          <w:p>
-            <w:pPr>
-              <w:jc w:val="both"/>
-              <w:rPr>
-                <w:rFonts w:ascii="Arial" w:hAnsi="Arial"/>
-                <w:sz w:val="24"/>
-                <w:lang w:val="es-MX"/>
-              </w:rPr>
-            </w:pPr>
-            <w:r>
-              <w:rPr>
-                <w:rFonts w:ascii="Arial" w:hAnsi="Arial"/>
-                <w:sz w:val="24"/>
-                <w:lang w:val="es-MX"/>
-              </w:rPr>
-              <w:t>El administra</w:t>
-            </w:r>
-            <w:r>
-              <w:rPr>
-                <w:rFonts w:ascii="Arial" w:hAnsi="Arial"/>
-                <w:sz w:val="24"/>
-                <w:lang w:val="es-MX"/>
-              </w:rPr>
-              <w:t>dor cambia el código del proveed</w:t>
-            </w:r>
-            <w:r>
-              <w:rPr>
-                <w:rFonts w:ascii="Arial" w:hAnsi="Arial"/>
-                <w:sz w:val="24"/>
-                <w:lang w:val="es-MX"/>
-              </w:rPr>
-              <w:t>o</w:t>
-            </w:r>
-            <w:r>
-              <w:rPr>
-                <w:rFonts w:ascii="Arial" w:hAnsi="Arial"/>
-                <w:sz w:val="24"/>
-                <w:lang w:val="es-MX"/>
-              </w:rPr>
-              <w:t>r</w:t>
-            </w:r>
-            <w:r>
-              <w:rPr>
-                <w:rFonts w:ascii="Arial" w:hAnsi="Arial"/>
-                <w:sz w:val="24"/>
-                <w:lang w:val="es-MX"/>
-              </w:rPr>
-              <w:t>, pres</w:t>
-            </w:r>
-            <w:r>
-              <w:rPr>
-                <w:rFonts w:ascii="Arial" w:hAnsi="Arial"/>
-                <w:sz w:val="24"/>
-                <w:lang w:val="es-MX"/>
-              </w:rPr>
-              <w:t>iona el botón registrar proveedor</w:t>
-            </w:r>
-            <w:r>
-              <w:rPr>
-                <w:rFonts w:ascii="Arial" w:hAnsi="Arial"/>
-                <w:sz w:val="24"/>
-                <w:lang w:val="es-MX"/>
-              </w:rPr>
-              <w:t>.</w:t>
-            </w:r>
-          </w:p>
-        </w:tc>
-      </w:tr>
-      <w:tr>
-        <w:tc>
-          <w:tcPr>
-            <w:tcW w:w="637" w:type="dxa"/>
-          </w:tcPr>
-          <w:p>
-            <w:pPr>
-              <w:jc w:val="both"/>
-              <w:rPr>
-                <w:rFonts w:ascii="Arial" w:hAnsi="Arial"/>
-                <w:sz w:val="24"/>
-                <w:lang w:val="es-MX"/>
-              </w:rPr>
-            </w:pPr>
-            <w:r>
-              <w:rPr>
-                <w:rFonts w:ascii="Arial" w:hAnsi="Arial"/>
-                <w:sz w:val="24"/>
-                <w:lang w:val="es-MX"/>
-              </w:rPr>
-              <w:t>8.</w:t>
-            </w:r>
-          </w:p>
-        </w:tc>
-        <w:tc>
-          <w:tcPr>
-            <w:tcW w:w="8080" w:type="dxa"/>
-          </w:tcPr>
-          <w:p>
-            <w:pPr>
-              <w:jc w:val="both"/>
-              <w:rPr>
-                <w:rFonts w:ascii="Arial" w:hAnsi="Arial"/>
-                <w:sz w:val="24"/>
-                <w:lang w:val="es-MX"/>
-              </w:rPr>
-            </w:pPr>
-            <w:r>
-              <w:rPr>
-                <w:rFonts w:ascii="Arial" w:hAnsi="Arial"/>
-                <w:sz w:val="24"/>
-                <w:lang w:val="es-MX"/>
-              </w:rPr>
-              <w:t>El sistema identifica que no hay llave duplicada y</w:t>
-            </w:r>
-            <w:r>
-              <w:rPr>
-                <w:rFonts w:ascii="Arial" w:hAnsi="Arial"/>
-                <w:sz w:val="24"/>
-                <w:lang w:val="es-MX"/>
-              </w:rPr>
-              <w:t xml:space="preserve"> registra el proveedor</w:t>
-            </w:r>
-            <w:r>
-              <w:rPr>
-                <w:rFonts w:ascii="Arial" w:hAnsi="Arial"/>
-                <w:sz w:val="24"/>
-                <w:lang w:val="es-MX"/>
-              </w:rPr>
-              <w:t xml:space="preserve"> en la base de datos.</w:t>
-            </w:r>
-          </w:p>
-        </w:tc>
-      </w:tr>
-      <w:tr>
-        <w:tc>
-          <w:tcPr>
-            <w:tcW w:w="637" w:type="dxa"/>
-          </w:tcPr>
-          <w:p>
-            <w:pPr>
-              <w:jc w:val="both"/>
-              <w:rPr>
-                <w:rFonts w:ascii="Arial" w:hAnsi="Arial"/>
-                <w:sz w:val="24"/>
-                <w:lang w:val="es-MX"/>
-              </w:rPr>
-            </w:pPr>
-            <w:r>
-              <w:rPr>
-                <w:rFonts w:ascii="Arial" w:hAnsi="Arial"/>
-                <w:sz w:val="24"/>
-                <w:lang w:val="es-MX"/>
-              </w:rPr>
-              <w:t>9.</w:t>
-            </w:r>
-          </w:p>
-        </w:tc>
-        <w:tc>
-          <w:tcPr>
-            <w:tcW w:w="8080" w:type="dxa"/>
-          </w:tcPr>
-          <w:p>
-            <w:pPr>
-              <w:jc w:val="both"/>
-              <w:rPr>
-                <w:rFonts w:ascii="Arial" w:hAnsi="Arial"/>
-                <w:sz w:val="24"/>
-                <w:lang w:val="es-MX"/>
-              </w:rPr>
-            </w:pPr>
-            <w:r>
-              <w:rPr>
-                <w:rFonts w:ascii="Arial" w:hAnsi="Arial"/>
-                <w:sz w:val="24"/>
-                <w:lang w:val="es-MX"/>
-              </w:rPr>
-              <w:t>El sistema muestra un mensaje con el éxito de la transacción.</w:t>
-            </w:r>
-          </w:p>
-        </w:tc>
-      </w:tr>
-    </w:tbl>
-    <w:p>
-      <w:pPr>
-        <w:jc w:val="both"/>
-        <w:rPr>
-          <w:rFonts w:ascii="Arial" w:hAnsi="Arial"/>
-          <w:sz w:val="24"/>
-          <w:lang w:val="es-MX"/>
-        </w:rPr>
-      </w:pPr>
-    </w:p>
-    <w:p>
-      <w:pPr>
-        <w:jc w:val="both"/>
-        <w:rPr>
-          <w:rFonts w:ascii="Arial" w:hAnsi="Arial"/>
-          <w:sz w:val="24"/>
-          <w:lang w:val="es-MX"/>
-        </w:rPr>
-      </w:pPr>
-    </w:p>
-    <w:p>
-      <w:pPr>
-        <w:jc w:val="both"/>
-        <w:rPr>
-          <w:rFonts w:ascii="Arial" w:hAnsi="Arial"/>
-          <w:sz w:val="24"/>
-          <w:lang w:val="es-MX"/>
-        </w:rPr>
-      </w:pPr>
-      <w:r>
-        <w:rPr>
-          <w:rFonts w:ascii="Arial" w:hAnsi="Arial"/>
-          <w:b/>
-          <w:sz w:val="24"/>
-          <w:lang w:val="es-MX"/>
-        </w:rPr>
-        <w:t xml:space="preserve">Flujo </w:t>
-      </w:r>
-      <w:r>
-        <w:rPr>
-          <w:rFonts w:ascii="Arial" w:hAnsi="Arial"/>
-          <w:b/>
-          <w:sz w:val="24"/>
-          <w:lang w:val="es-MX"/>
-        </w:rPr>
-        <w:t>excepcio</w:t>
-      </w:r>
-      <w:r>
-        <w:rPr>
-          <w:rFonts w:ascii="Arial" w:hAnsi="Arial"/>
-          <w:b/>
-          <w:sz w:val="24"/>
-          <w:lang w:val="es-MX"/>
-        </w:rPr>
-        <w:t>n</w:t>
-      </w:r>
-      <w:r>
-        <w:rPr>
-          <w:rFonts w:ascii="Arial" w:hAnsi="Arial"/>
-          <w:b/>
-          <w:sz w:val="24"/>
-          <w:lang w:val="es-MX"/>
-        </w:rPr>
-        <w:t>al de interacciones</w:t>
-      </w:r>
-      <w:r>
-        <w:rPr>
-          <w:rFonts w:ascii="Arial" w:hAnsi="Arial"/>
-          <w:sz w:val="24"/>
-          <w:lang w:val="es-MX"/>
-        </w:rPr>
-        <w:t xml:space="preserve">: </w:t>
-      </w:r>
-    </w:p>
-    <w:p>
-      <w:pPr>
-        <w:jc w:val="both"/>
-        <w:rPr>
-          <w:rFonts w:ascii="Arial" w:hAnsi="Arial"/>
-          <w:sz w:val="24"/>
-          <w:lang w:val="es-MX"/>
-        </w:rPr>
-      </w:pPr>
-    </w:p>
-    <w:tbl>
-      <w:tblPr>
-        <w:tblW w:w="8717" w:type="dxa"/>
-        <w:tblBorders>
-          <w:top w:val="single" w:sz="4" w:space="0" w:color="auto"/>
-          <w:left w:val="single" w:sz="4" w:space="0" w:color="auto"/>
-          <w:bottom w:val="single" w:sz="4" w:space="0" w:color="auto"/>
-          <w:right w:val="single" w:sz="4" w:space="0" w:color="auto"/>
-          <w:insideH w:val="single" w:sz="4" w:space="0" w:color="auto"/>
-          <w:insideV w:val="single" w:sz="4" w:space="0" w:color="auto"/>
-        </w:tblBorders>
-        <w:tblLayout w:type="fixed"/>
-        <w:tblCellMar>
-          <w:left w:w="70" w:type="dxa"/>
-          <w:right w:w="70" w:type="dxa"/>
-        </w:tblCellMar>
-        <w:tblLook w:val="0000" w:firstRow="0" w:lastRow="0" w:firstColumn="0" w:lastColumn="0" w:noHBand="0" w:noVBand="0"/>
-      </w:tblPr>
-      <w:tblGrid>
-        <w:gridCol w:w="637"/>
-        <w:gridCol w:w="8080"/>
-      </w:tblGrid>
-      <w:tr>
-        <w:tc>
-          <w:tcPr>
-            <w:tcW w:w="637" w:type="dxa"/>
-          </w:tcPr>
-          <w:p>
-            <w:pPr>
-              <w:jc w:val="both"/>
-              <w:rPr>
-                <w:rFonts w:ascii="Arial" w:hAnsi="Arial"/>
-                <w:b/>
-                <w:sz w:val="24"/>
-                <w:lang w:val="es-MX"/>
-              </w:rPr>
-            </w:pPr>
-            <w:r>
-              <w:rPr>
-                <w:rFonts w:ascii="Arial" w:hAnsi="Arial"/>
-                <w:b/>
-                <w:sz w:val="24"/>
-                <w:lang w:val="es-MX"/>
-              </w:rPr>
-              <w:t>#</w:t>
-            </w:r>
-          </w:p>
-        </w:tc>
-        <w:tc>
-          <w:tcPr>
-            <w:tcW w:w="8080" w:type="dxa"/>
-          </w:tcPr>
-          <w:p>
-            <w:pPr>
-              <w:pStyle w:val="Ttulo2"/>
-              <w:jc w:val="center"/>
-            </w:pPr>
-            <w:r>
-              <w:t>Acciones de un actor o respuestas del sistema</w:t>
-            </w:r>
-          </w:p>
-        </w:tc>
-      </w:tr>
-      <w:tr>
-        <w:tc>
-          <w:tcPr>
-            <w:tcW w:w="637" w:type="dxa"/>
-          </w:tcPr>
-          <w:p>
-            <w:pPr>
-              <w:jc w:val="both"/>
-              <w:rPr>
-                <w:rFonts w:ascii="Arial" w:hAnsi="Arial"/>
-                <w:sz w:val="24"/>
-                <w:lang w:val="es-MX"/>
-              </w:rPr>
-            </w:pPr>
-            <w:r>
-              <w:rPr>
-                <w:rFonts w:ascii="Arial" w:hAnsi="Arial"/>
-                <w:sz w:val="24"/>
-                <w:lang w:val="es-MX"/>
-              </w:rPr>
-              <w:t>1.</w:t>
-            </w:r>
-          </w:p>
-        </w:tc>
-        <w:tc>
-          <w:tcPr>
-            <w:tcW w:w="8080" w:type="dxa"/>
-          </w:tcPr>
-          <w:p>
-            <w:pPr>
-              <w:jc w:val="both"/>
-              <w:rPr>
-                <w:rFonts w:ascii="Arial" w:hAnsi="Arial"/>
-                <w:sz w:val="24"/>
-                <w:lang w:val="es-MX"/>
-              </w:rPr>
-            </w:pPr>
-            <w:r>
-              <w:rPr>
-                <w:rFonts w:ascii="Arial" w:hAnsi="Arial"/>
-                <w:sz w:val="24"/>
-                <w:lang w:val="es-MX"/>
-              </w:rPr>
-              <w:t>Caída de la base de datos</w:t>
-            </w:r>
-          </w:p>
-        </w:tc>
-      </w:tr>
-      <w:tr>
-        <w:tc>
-          <w:tcPr>
-            <w:tcW w:w="637" w:type="dxa"/>
-          </w:tcPr>
-          <w:p>
-            <w:pPr>
-              <w:jc w:val="both"/>
-              <w:rPr>
-                <w:rFonts w:ascii="Arial" w:hAnsi="Arial"/>
-                <w:sz w:val="24"/>
-                <w:lang w:val="es-MX"/>
-              </w:rPr>
-            </w:pPr>
-            <w:r>
-              <w:rPr>
-                <w:rFonts w:ascii="Arial" w:hAnsi="Arial"/>
-                <w:sz w:val="24"/>
-                <w:lang w:val="es-MX"/>
-              </w:rPr>
-              <w:t>1.1</w:t>
-            </w:r>
-          </w:p>
-        </w:tc>
-        <w:tc>
-          <w:tcPr>
-            <w:tcW w:w="8080" w:type="dxa"/>
-          </w:tcPr>
-          <w:p>
-            <w:pPr>
-              <w:jc w:val="both"/>
-              <w:rPr>
-                <w:rFonts w:ascii="Arial" w:hAnsi="Arial"/>
-                <w:sz w:val="24"/>
-                <w:lang w:val="es-MX"/>
-              </w:rPr>
-            </w:pPr>
-            <w:r>
-              <w:rPr>
-                <w:rFonts w:ascii="Arial" w:hAnsi="Arial"/>
-                <w:sz w:val="24"/>
-                <w:lang w:val="es-MX"/>
-              </w:rPr>
-              <w:t>El administrador debería esperar a que se restablezca el servicio o llamar a soporte técnico.</w:t>
-            </w:r>
-          </w:p>
-        </w:tc>
-      </w:tr>
-      <w:tr>
-        <w:tc>
-          <w:tcPr>
-            <w:tcW w:w="637" w:type="dxa"/>
-          </w:tcPr>
-          <w:p>
-            <w:pPr>
-              <w:jc w:val="both"/>
-              <w:rPr>
-                <w:rFonts w:ascii="Arial" w:hAnsi="Arial"/>
-                <w:sz w:val="24"/>
-                <w:lang w:val="es-MX"/>
-              </w:rPr>
-            </w:pPr>
-            <w:r>
-              <w:rPr>
-                <w:rFonts w:ascii="Arial" w:hAnsi="Arial"/>
-                <w:sz w:val="24"/>
-                <w:lang w:val="es-MX"/>
-              </w:rPr>
-              <w:t xml:space="preserve">2. </w:t>
-            </w:r>
-          </w:p>
-        </w:tc>
-        <w:tc>
-          <w:tcPr>
-            <w:tcW w:w="8080" w:type="dxa"/>
-          </w:tcPr>
-          <w:p>
-            <w:pPr>
-              <w:jc w:val="both"/>
-              <w:rPr>
-                <w:rFonts w:ascii="Arial" w:hAnsi="Arial"/>
-                <w:sz w:val="24"/>
-                <w:lang w:val="es-MX"/>
-              </w:rPr>
-            </w:pPr>
-            <w:r>
-              <w:rPr>
-                <w:rFonts w:ascii="Arial" w:hAnsi="Arial"/>
-                <w:sz w:val="24"/>
-                <w:lang w:val="es-MX"/>
-              </w:rPr>
-              <w:t>No hay electricidad.</w:t>
-            </w:r>
-          </w:p>
-        </w:tc>
-      </w:tr>
-      <w:tr>
-        <w:tc>
-          <w:tcPr>
-            <w:tcW w:w="637" w:type="dxa"/>
-          </w:tcPr>
-          <w:p>
-            <w:pPr>
-              <w:jc w:val="both"/>
-              <w:rPr>
-                <w:rFonts w:ascii="Arial" w:hAnsi="Arial"/>
-                <w:sz w:val="24"/>
-                <w:lang w:val="es-MX"/>
-              </w:rPr>
-            </w:pPr>
-            <w:r>
-              <w:rPr>
-                <w:rFonts w:ascii="Arial" w:hAnsi="Arial"/>
-                <w:sz w:val="24"/>
-                <w:lang w:val="es-MX"/>
-              </w:rPr>
-              <w:t>2.1</w:t>
-            </w:r>
-          </w:p>
-        </w:tc>
-        <w:tc>
-          <w:tcPr>
-            <w:tcW w:w="8080" w:type="dxa"/>
-          </w:tcPr>
-          <w:p>
-            <w:pPr>
-              <w:jc w:val="both"/>
-              <w:rPr>
-                <w:rFonts w:ascii="Arial" w:hAnsi="Arial"/>
-                <w:sz w:val="24"/>
-                <w:lang w:val="es-MX"/>
-              </w:rPr>
-            </w:pPr>
-            <w:r>
-              <w:rPr>
-                <w:rFonts w:ascii="Arial" w:hAnsi="Arial"/>
-                <w:sz w:val="24"/>
-                <w:lang w:val="es-MX"/>
-              </w:rPr>
-              <w:t>Esperar que vuelva la electricidad.</w:t>
-            </w:r>
-          </w:p>
-        </w:tc>
-      </w:tr>
-      <w:tr>
-        <w:tc>
-          <w:tcPr>
-            <w:tcW w:w="637" w:type="dxa"/>
-          </w:tcPr>
-          <w:p>
-            <w:pPr>
-              <w:jc w:val="both"/>
-              <w:rPr>
-                <w:rFonts w:ascii="Arial" w:hAnsi="Arial"/>
-                <w:sz w:val="24"/>
-                <w:lang w:val="es-MX"/>
-              </w:rPr>
-            </w:pPr>
-            <w:r>
-              <w:rPr>
-                <w:rFonts w:ascii="Arial" w:hAnsi="Arial"/>
-                <w:sz w:val="24"/>
-                <w:lang w:val="es-MX"/>
-              </w:rPr>
-              <w:t>3.</w:t>
-            </w:r>
-          </w:p>
-        </w:tc>
-        <w:tc>
-          <w:tcPr>
-            <w:tcW w:w="8080" w:type="dxa"/>
-          </w:tcPr>
-          <w:p>
-            <w:pPr>
-              <w:jc w:val="both"/>
-              <w:rPr>
-                <w:rFonts w:ascii="Arial" w:hAnsi="Arial"/>
-                <w:sz w:val="24"/>
-                <w:lang w:val="es-MX"/>
-              </w:rPr>
-            </w:pPr>
-            <w:r>
-              <w:rPr>
-                <w:rFonts w:ascii="Arial" w:hAnsi="Arial"/>
-                <w:sz w:val="24"/>
-                <w:lang w:val="es-MX"/>
-              </w:rPr>
-              <w:t>Daño del ordenador.</w:t>
-            </w:r>
-          </w:p>
-        </w:tc>
-      </w:tr>
-      <w:tr>
-        <w:tc>
-          <w:tcPr>
-            <w:tcW w:w="637" w:type="dxa"/>
-          </w:tcPr>
-          <w:p>
-            <w:pPr>
-              <w:jc w:val="both"/>
-              <w:rPr>
-                <w:rFonts w:ascii="Arial" w:hAnsi="Arial"/>
-                <w:sz w:val="24"/>
-                <w:lang w:val="es-MX"/>
-              </w:rPr>
-            </w:pPr>
-            <w:r>
-              <w:rPr>
-                <w:rFonts w:ascii="Arial" w:hAnsi="Arial"/>
-                <w:sz w:val="24"/>
-                <w:lang w:val="es-MX"/>
-              </w:rPr>
-              <w:t>3.1</w:t>
-            </w:r>
-          </w:p>
-        </w:tc>
-        <w:tc>
-          <w:tcPr>
-            <w:tcW w:w="8080" w:type="dxa"/>
-          </w:tcPr>
-          <w:p>
-            <w:pPr>
-              <w:jc w:val="both"/>
-              <w:rPr>
-                <w:rFonts w:ascii="Arial" w:hAnsi="Arial"/>
-                <w:sz w:val="24"/>
-                <w:lang w:val="es-MX"/>
-              </w:rPr>
-            </w:pPr>
-            <w:r>
-              <w:rPr>
-                <w:rFonts w:ascii="Arial" w:hAnsi="Arial"/>
-                <w:sz w:val="24"/>
-                <w:lang w:val="es-MX"/>
-              </w:rPr>
-              <w:t>Reparar el ordenador.</w:t>
-            </w:r>
           </w:p>
         </w:tc>
       </w:tr>
@@ -2544,7 +3580,7 @@
         <w:noProof/>
         <w:lang w:val="es-MX"/>
       </w:rPr>
-      <w:t>21/10/a</w:t>
+      <w:t>27/10/a</w:t>
     </w:r>
     <w:r>
       <w:rPr>
@@ -2601,7 +3637,7 @@
         <w:rStyle w:val="Nmerodepgina"/>
         <w:noProof/>
       </w:rPr>
-      <w:t>1</w:t>
+      <w:t>3</w:t>
     </w:r>
     <w:r>
       <w:rPr>

</xml_diff>

<commit_message>
Removiendo unos archivos colados
</commit_message>
<xml_diff>
--- a/Documentación (Daniel,Ariel,Lui,Keyner)/ECUs/Registrar Proveedor Caso de Uso.docx
+++ b/Documentación (Daniel,Ariel,Lui,Keyner)/ECUs/Registrar Proveedor Caso de Uso.docx
@@ -480,7 +480,25 @@
           <w:sz w:val="24"/>
           <w:lang w:val="es-MX"/>
         </w:rPr>
-        <w:t>El usuario debe de loguearse en el sistema.</w:t>
+        <w:t xml:space="preserve">El usuario debe de </w:t>
+      </w:r>
+      <w:proofErr w:type="spellStart"/>
+      <w:r>
+        <w:rPr>
+          <w:rFonts w:ascii="Arial" w:hAnsi="Arial"/>
+          <w:sz w:val="24"/>
+          <w:lang w:val="es-MX"/>
+        </w:rPr>
+        <w:t>loguearse</w:t>
+      </w:r>
+      <w:proofErr w:type="spellEnd"/>
+      <w:r>
+        <w:rPr>
+          <w:rFonts w:ascii="Arial" w:hAnsi="Arial"/>
+          <w:sz w:val="24"/>
+          <w:lang w:val="es-MX"/>
+        </w:rPr>
+        <w:t xml:space="preserve"> en el sistema.</w:t>
       </w:r>
     </w:p>
     <w:p>
@@ -507,6 +525,7 @@
           <w:lang w:val="es-MX"/>
         </w:rPr>
       </w:pPr>
+      <w:proofErr w:type="spellStart"/>
       <w:r>
         <w:rPr>
           <w:rFonts w:ascii="Arial" w:hAnsi="Arial"/>
@@ -516,6 +535,7 @@
         </w:rPr>
         <w:t>Poscondiciones</w:t>
       </w:r>
+      <w:proofErr w:type="spellEnd"/>
       <w:r>
         <w:rPr>
           <w:rFonts w:ascii="Arial" w:hAnsi="Arial"/>
@@ -937,15 +957,33 @@
                 <w:sz w:val="24"/>
                 <w:lang w:val="es-MX"/>
               </w:rPr>
-              <w:t>El administrador da un clic</w:t>
-            </w:r>
-            <w:r>
-              <w:rPr>
-                <w:rFonts w:ascii="Arial" w:hAnsi="Arial"/>
-                <w:sz w:val="24"/>
-                <w:lang w:val="es-MX"/>
-              </w:rPr>
-              <w:t>k en el botón registrar proveedor.</w:t>
+              <w:t xml:space="preserve">El administrador da un </w:t>
+            </w:r>
+            <w:proofErr w:type="spellStart"/>
+            <w:r>
+              <w:rPr>
+                <w:rFonts w:ascii="Arial" w:hAnsi="Arial"/>
+                <w:sz w:val="24"/>
+                <w:lang w:val="es-MX"/>
+              </w:rPr>
+              <w:t>clic</w:t>
+            </w:r>
+            <w:r>
+              <w:rPr>
+                <w:rFonts w:ascii="Arial" w:hAnsi="Arial"/>
+                <w:sz w:val="24"/>
+                <w:lang w:val="es-MX"/>
+              </w:rPr>
+              <w:t>k</w:t>
+            </w:r>
+            <w:proofErr w:type="spellEnd"/>
+            <w:r>
+              <w:rPr>
+                <w:rFonts w:ascii="Arial" w:hAnsi="Arial"/>
+                <w:sz w:val="24"/>
+                <w:lang w:val="es-MX"/>
+              </w:rPr>
+              <w:t xml:space="preserve"> en el botón registrar proveedor.</w:t>
             </w:r>
           </w:p>
         </w:tc>
@@ -1420,7 +1458,25 @@
                 <w:sz w:val="24"/>
                 <w:lang w:val="es-MX"/>
               </w:rPr>
-              <w:t>El administrador da un click en el botón registrar proveedor.</w:t>
+              <w:t xml:space="preserve">El administrador da un </w:t>
+            </w:r>
+            <w:proofErr w:type="spellStart"/>
+            <w:r>
+              <w:rPr>
+                <w:rFonts w:ascii="Arial" w:hAnsi="Arial"/>
+                <w:sz w:val="24"/>
+                <w:lang w:val="es-MX"/>
+              </w:rPr>
+              <w:t>click</w:t>
+            </w:r>
+            <w:proofErr w:type="spellEnd"/>
+            <w:r>
+              <w:rPr>
+                <w:rFonts w:ascii="Arial" w:hAnsi="Arial"/>
+                <w:sz w:val="24"/>
+                <w:lang w:val="es-MX"/>
+              </w:rPr>
+              <w:t xml:space="preserve"> en el botón registrar proveedor.</w:t>
             </w:r>
           </w:p>
         </w:tc>
@@ -1860,23 +1916,7 @@
                 <w:sz w:val="24"/>
                 <w:lang w:val="es-MX"/>
               </w:rPr>
-              <w:t xml:space="preserve">El administrador </w:t>
-            </w:r>
-            <w:r>
-              <w:rPr>
-                <w:rFonts w:ascii="Arial" w:hAnsi="Arial"/>
-                <w:sz w:val="24"/>
-                <w:lang w:val="es-MX"/>
-              </w:rPr>
-              <w:t xml:space="preserve">no </w:t>
-            </w:r>
-            <w:r>
-              <w:rPr>
-                <w:rFonts w:ascii="Arial" w:hAnsi="Arial"/>
-                <w:sz w:val="24"/>
-                <w:lang w:val="es-MX"/>
-              </w:rPr>
-              <w:t xml:space="preserve">completa </w:t>
+              <w:t xml:space="preserve">El administrador no completa </w:t>
             </w:r>
             <w:r>
               <w:rPr>
@@ -2919,7 +2959,15 @@
                 <w:sz w:val="24"/>
                 <w:lang w:val="es-MX"/>
               </w:rPr>
-              <w:t>El administrador debería esperar a que se restablezca el servicio o llamar a soporte técnico.</w:t>
+              <w:t>El administrador deberá</w:t>
+            </w:r>
+            <w:r>
+              <w:rPr>
+                <w:rFonts w:ascii="Arial" w:hAnsi="Arial"/>
+                <w:sz w:val="24"/>
+                <w:lang w:val="es-MX"/>
+              </w:rPr>
+              <w:t xml:space="preserve"> esperar a que se restablezca el servicio o llamar a soporte técnico.</w:t>
             </w:r>
           </w:p>
         </w:tc>
@@ -3065,6 +3113,8 @@
               </w:rPr>
               <w:t>Daño del ordenador.</w:t>
             </w:r>
+            <w:bookmarkStart w:id="0" w:name="_GoBack"/>
+            <w:bookmarkEnd w:id="0"/>
           </w:p>
         </w:tc>
       </w:tr>
@@ -3306,8 +3356,6 @@
               </w:rPr>
               <w:t>Esperar a que el sistema operativo resuelva el conflicto.</w:t>
             </w:r>
-            <w:bookmarkStart w:id="0" w:name="_GoBack"/>
-            <w:bookmarkEnd w:id="0"/>
           </w:p>
         </w:tc>
       </w:tr>

</xml_diff>

<commit_message>
Casos de uso textual
</commit_message>
<xml_diff>
--- a/Documentación (Daniel,Ariel,Lui,Keyner)/ECUs/Registrar Proveedor Caso de Uso.docx
+++ b/Documentación (Daniel,Ariel,Lui,Keyner)/ECUs/Registrar Proveedor Caso de Uso.docx
@@ -507,6 +507,7 @@
           <w:lang w:val="es-MX"/>
         </w:rPr>
       </w:pPr>
+      <w:proofErr w:type="spellStart"/>
       <w:r>
         <w:rPr>
           <w:rFonts w:ascii="Arial" w:hAnsi="Arial"/>
@@ -516,6 +517,7 @@
         </w:rPr>
         <w:t>Poscondiciones</w:t>
       </w:r>
+      <w:proofErr w:type="spellEnd"/>
       <w:r>
         <w:rPr>
           <w:rFonts w:ascii="Arial" w:hAnsi="Arial"/>
@@ -1086,6 +1088,27 @@
     </w:p>
     <w:p>
       <w:pPr>
+        <w:rPr>
+          <w:rFonts w:ascii="Arial" w:hAnsi="Arial"/>
+          <w:b/>
+          <w:sz w:val="24"/>
+          <w:lang w:val="es-MX"/>
+        </w:rPr>
+      </w:pPr>
+      <w:r>
+        <w:rPr>
+          <w:rFonts w:ascii="Arial" w:hAnsi="Arial"/>
+          <w:b/>
+          <w:sz w:val="24"/>
+          <w:lang w:val="es-MX"/>
+        </w:rPr>
+        <w:br w:type="page"/>
+      </w:r>
+      <w:bookmarkStart w:id="0" w:name="_GoBack"/>
+      <w:bookmarkEnd w:id="0"/>
+    </w:p>
+    <w:p>
+      <w:pPr>
         <w:jc w:val="both"/>
         <w:rPr>
           <w:rFonts w:ascii="Arial" w:hAnsi="Arial"/>
@@ -1100,6 +1123,7 @@
           <w:sz w:val="24"/>
           <w:lang w:val="es-MX"/>
         </w:rPr>
+        <w:lastRenderedPageBreak/>
         <w:t>Flujo alternativo de interacciones</w:t>
       </w:r>
       <w:r>
@@ -1312,7 +1336,6 @@
                 <w:sz w:val="24"/>
                 <w:lang w:val="es-MX"/>
               </w:rPr>
-              <w:lastRenderedPageBreak/>
               <w:t>2.</w:t>
             </w:r>
           </w:p>
@@ -1554,8 +1577,6 @@
               </w:rPr>
               <w:t>registra el proveedor</w:t>
             </w:r>
-            <w:bookmarkStart w:id="0" w:name="_GoBack"/>
-            <w:bookmarkEnd w:id="0"/>
             <w:r>
               <w:rPr>
                 <w:rFonts w:ascii="Arial" w:hAnsi="Arial"/>
@@ -2544,7 +2565,7 @@
         <w:noProof/>
         <w:lang w:val="es-MX"/>
       </w:rPr>
-      <w:t>21/10/a</w:t>
+      <w:t>27/10/a</w:t>
     </w:r>
     <w:r>
       <w:rPr>
@@ -2601,7 +2622,7 @@
         <w:rStyle w:val="Nmerodepgina"/>
         <w:noProof/>
       </w:rPr>
-      <w:t>1</w:t>
+      <w:t>2</w:t>
     </w:r>
     <w:r>
       <w:rPr>

</xml_diff>